<commit_message>
Upload project documents and code
</commit_message>
<xml_diff>
--- a/Documents/Chapter 3.docx
+++ b/Documents/Chapter 3.docx
@@ -4,6 +4,10 @@
   <w:body>
     <w:sdt>
       <w:sdtPr>
+        <w:rPr>
+          <w:rFonts w:ascii="Times New Roman" w:hAnsi="Times New Roman" w:cs="Times New Roman"/>
+          <w:sz w:val="24"/>
+        </w:rPr>
         <w:id w:val="-769388040"/>
         <w:docPartObj>
           <w:docPartGallery w:val="Cover Pages"/>
@@ -12,8 +16,6 @@
       </w:sdtPr>
       <w:sdtEndPr>
         <w:rPr>
-          <w:rFonts w:ascii="Times New Roman" w:hAnsi="Times New Roman" w:cs="Times New Roman"/>
-          <w:sz w:val="18"/>
           <w:highlight w:val="lightGray"/>
         </w:rPr>
       </w:sdtEndPr>
@@ -258,17 +260,8 @@
               <w:rFonts w:ascii="Times New Roman" w:hAnsi="Times New Roman" w:cs="Times New Roman"/>
               <w:sz w:val="40"/>
             </w:rPr>
-            <w:t xml:space="preserve">Adriano </w:t>
+            <w:t>Adriano Cavalcanti</w:t>
           </w:r>
-          <w:proofErr w:type="spellStart"/>
-          <w:r>
-            <w:rPr>
-              <w:rFonts w:ascii="Times New Roman" w:hAnsi="Times New Roman" w:cs="Times New Roman"/>
-              <w:sz w:val="40"/>
-            </w:rPr>
-            <w:t>Cavalcanti</w:t>
-          </w:r>
-          <w:proofErr w:type="spellEnd"/>
         </w:p>
         <w:p>
           <w:pPr>
@@ -284,14 +277,7 @@
               <w:rFonts w:ascii="Times New Roman" w:hAnsi="Times New Roman" w:cs="Times New Roman"/>
               <w:sz w:val="40"/>
             </w:rPr>
-            <w:t>March 4</w:t>
-          </w:r>
-          <w:r>
-            <w:rPr>
-              <w:rFonts w:ascii="Times New Roman" w:hAnsi="Times New Roman" w:cs="Times New Roman"/>
-              <w:sz w:val="40"/>
-            </w:rPr>
-            <w:t>, 2015</w:t>
+            <w:t>March 4, 2015</w:t>
           </w:r>
         </w:p>
         <w:p>
@@ -344,14 +330,7 @@
               <w:rFonts w:ascii="Times New Roman" w:hAnsi="Times New Roman" w:cs="Times New Roman"/>
               <w:sz w:val="32"/>
             </w:rPr>
-            <w:t xml:space="preserve">Dr. </w:t>
-          </w:r>
-          <w:r>
-            <w:rPr>
-              <w:rFonts w:ascii="Times New Roman" w:hAnsi="Times New Roman" w:cs="Times New Roman"/>
-              <w:sz w:val="32"/>
-            </w:rPr>
-            <w:t>Kenrick Mock</w:t>
+            <w:t>Dr. Kenrick Mock</w:t>
           </w:r>
         </w:p>
         <w:p>
@@ -397,8 +376,10 @@
           </w:sdtPr>
           <w:sdtEndPr>
             <w:rPr>
+              <w:rFonts w:ascii="Times New Roman" w:hAnsi="Times New Roman" w:cs="Times New Roman"/>
               <w:bCs/>
               <w:noProof/>
+              <w:sz w:val="24"/>
             </w:rPr>
           </w:sdtEndPr>
           <w:sdtContent>
@@ -410,68 +391,137 @@
                 <w:t>Contents</w:t>
               </w:r>
             </w:p>
-            <w:p>
-              <w:pPr>
-                <w:spacing w:line="360" w:lineRule="auto"/>
-              </w:pPr>
-            </w:p>
+            <w:p/>
             <w:p>
               <w:pPr>
                 <w:pStyle w:val="TOC1"/>
-                <w:tabs>
-                  <w:tab w:val="right" w:leader="dot" w:pos="9350"/>
-                </w:tabs>
-                <w:spacing w:line="360" w:lineRule="auto"/>
                 <w:rPr>
+                  <w:rFonts w:eastAsiaTheme="minorEastAsia"/>
                   <w:noProof/>
                 </w:rPr>
               </w:pPr>
               <w:r>
                 <w:rPr>
-                  <w:rFonts w:ascii="Times New Roman" w:hAnsi="Times New Roman" w:cs="Times New Roman"/>
                   <w:b/>
-                  <w:sz w:val="24"/>
                   <w:szCs w:val="24"/>
                 </w:rPr>
                 <w:fldChar w:fldCharType="begin"/>
               </w:r>
               <w:r>
                 <w:rPr>
-                  <w:rFonts w:ascii="Times New Roman" w:hAnsi="Times New Roman" w:cs="Times New Roman"/>
                   <w:b/>
-                  <w:sz w:val="24"/>
                   <w:szCs w:val="24"/>
                 </w:rPr>
                 <w:instrText xml:space="preserve"> TOC \o "1-3" \h \z \u \t "Heading 7,1" </w:instrText>
               </w:r>
               <w:r>
                 <w:rPr>
-                  <w:rFonts w:ascii="Times New Roman" w:hAnsi="Times New Roman" w:cs="Times New Roman"/>
                   <w:b/>
-                  <w:sz w:val="24"/>
                   <w:szCs w:val="24"/>
                 </w:rPr>
                 <w:fldChar w:fldCharType="separate"/>
               </w:r>
+              <w:hyperlink w:anchor="_Toc425757623" w:history="1">
+                <w:r>
+                  <w:rPr>
+                    <w:rStyle w:val="Hyperlink"/>
+                    <w:noProof/>
+                  </w:rPr>
+                  <w:t>3</w:t>
+                </w:r>
+                <w:r>
+                  <w:rPr>
+                    <w:rFonts w:eastAsiaTheme="minorEastAsia"/>
+                    <w:noProof/>
+                  </w:rPr>
+                  <w:tab/>
+                </w:r>
+                <w:r>
+                  <w:rPr>
+                    <w:rStyle w:val="Hyperlink"/>
+                    <w:noProof/>
+                  </w:rPr>
+                  <w:t>Design and Testing / User Interface</w:t>
+                </w:r>
+                <w:r>
+                  <w:rPr>
+                    <w:noProof/>
+                    <w:webHidden/>
+                  </w:rPr>
+                  <w:tab/>
+                </w:r>
+                <w:r>
+                  <w:rPr>
+                    <w:noProof/>
+                    <w:webHidden/>
+                  </w:rPr>
+                  <w:fldChar w:fldCharType="begin"/>
+                </w:r>
+                <w:r>
+                  <w:rPr>
+                    <w:noProof/>
+                    <w:webHidden/>
+                  </w:rPr>
+                  <w:instrText xml:space="preserve"> PAGEREF _Toc425757623 \h </w:instrText>
+                </w:r>
+                <w:r>
+                  <w:rPr>
+                    <w:noProof/>
+                    <w:webHidden/>
+                  </w:rPr>
+                </w:r>
+                <w:r>
+                  <w:rPr>
+                    <w:noProof/>
+                    <w:webHidden/>
+                  </w:rPr>
+                  <w:fldChar w:fldCharType="separate"/>
+                </w:r>
+                <w:r>
+                  <w:rPr>
+                    <w:noProof/>
+                    <w:webHidden/>
+                  </w:rPr>
+                  <w:t>1</w:t>
+                </w:r>
+                <w:r>
+                  <w:rPr>
+                    <w:noProof/>
+                    <w:webHidden/>
+                  </w:rPr>
+                  <w:fldChar w:fldCharType="end"/>
+                </w:r>
+              </w:hyperlink>
             </w:p>
             <w:p>
               <w:pPr>
-                <w:pStyle w:val="TOC1"/>
-                <w:tabs>
-                  <w:tab w:val="right" w:leader="dot" w:pos="9350"/>
-                </w:tabs>
+                <w:pStyle w:val="TOC2"/>
                 <w:rPr>
                   <w:rFonts w:eastAsiaTheme="minorEastAsia"/>
                   <w:noProof/>
                 </w:rPr>
               </w:pPr>
-              <w:hyperlink w:anchor="_Toc413004103" w:history="1">
+              <w:hyperlink w:anchor="_Toc425757624" w:history="1">
                 <w:r>
                   <w:rPr>
                     <w:rStyle w:val="Hyperlink"/>
                     <w:noProof/>
                   </w:rPr>
-                  <w:t>Design and Testing / User Interface</w:t>
+                  <w:t>3.1</w:t>
+                </w:r>
+                <w:r>
+                  <w:rPr>
+                    <w:rFonts w:eastAsiaTheme="minorEastAsia"/>
+                    <w:noProof/>
+                  </w:rPr>
+                  <w:tab/>
+                </w:r>
+                <w:r>
+                  <w:rPr>
+                    <w:rStyle w:val="Hyperlink"/>
+                    <w:noProof/>
+                  </w:rPr>
+                  <w:t>System Design</w:t>
                 </w:r>
                 <w:r>
                   <w:rPr>
@@ -492,7 +542,7 @@
                     <w:noProof/>
                     <w:webHidden/>
                   </w:rPr>
-                  <w:instrText xml:space="preserve"> PAGEREF _Toc413004103 \h </w:instrText>
+                  <w:instrText xml:space="preserve"> PAGEREF _Toc425757624 \h </w:instrText>
                 </w:r>
                 <w:r>
                   <w:rPr>
@@ -526,21 +576,32 @@
             <w:p>
               <w:pPr>
                 <w:pStyle w:val="TOC2"/>
-                <w:tabs>
-                  <w:tab w:val="right" w:leader="dot" w:pos="9350"/>
-                </w:tabs>
                 <w:rPr>
                   <w:rFonts w:eastAsiaTheme="minorEastAsia"/>
                   <w:noProof/>
                 </w:rPr>
               </w:pPr>
-              <w:hyperlink w:anchor="_Toc413004104" w:history="1">
+              <w:hyperlink w:anchor="_Toc425757625" w:history="1">
                 <w:r>
                   <w:rPr>
                     <w:rStyle w:val="Hyperlink"/>
                     <w:noProof/>
                   </w:rPr>
-                  <w:t>3.1 System Design</w:t>
+                  <w:t>3.2</w:t>
+                </w:r>
+                <w:r>
+                  <w:rPr>
+                    <w:rFonts w:eastAsiaTheme="minorEastAsia"/>
+                    <w:noProof/>
+                  </w:rPr>
+                  <w:tab/>
+                </w:r>
+                <w:r>
+                  <w:rPr>
+                    <w:rStyle w:val="Hyperlink"/>
+                    <w:noProof/>
+                  </w:rPr>
+                  <w:t>User Interface</w:t>
                 </w:r>
                 <w:r>
                   <w:rPr>
@@ -561,7 +622,7 @@
                     <w:noProof/>
                     <w:webHidden/>
                   </w:rPr>
-                  <w:instrText xml:space="preserve"> PAGEREF _Toc413004104 \h </w:instrText>
+                  <w:instrText xml:space="preserve"> PAGEREF _Toc425757625 \h </w:instrText>
                 </w:r>
                 <w:r>
                   <w:rPr>
@@ -581,7 +642,87 @@
                     <w:noProof/>
                     <w:webHidden/>
                   </w:rPr>
-                  <w:t>1</w:t>
+                  <w:t>2</w:t>
+                </w:r>
+                <w:r>
+                  <w:rPr>
+                    <w:noProof/>
+                    <w:webHidden/>
+                  </w:rPr>
+                  <w:fldChar w:fldCharType="end"/>
+                </w:r>
+              </w:hyperlink>
+            </w:p>
+            <w:p>
+              <w:pPr>
+                <w:pStyle w:val="TOC2"/>
+                <w:rPr>
+                  <w:rFonts w:eastAsiaTheme="minorEastAsia"/>
+                  <w:noProof/>
+                </w:rPr>
+              </w:pPr>
+              <w:hyperlink w:anchor="_Toc425757626" w:history="1">
+                <w:r>
+                  <w:rPr>
+                    <w:rStyle w:val="Hyperlink"/>
+                    <w:noProof/>
+                  </w:rPr>
+                  <w:t>3.3</w:t>
+                </w:r>
+                <w:r>
+                  <w:rPr>
+                    <w:rFonts w:eastAsiaTheme="minorEastAsia"/>
+                    <w:noProof/>
+                  </w:rPr>
+                  <w:tab/>
+                </w:r>
+                <w:r>
+                  <w:rPr>
+                    <w:rStyle w:val="Hyperlink"/>
+                    <w:noProof/>
+                  </w:rPr>
+                  <w:t>Testing</w:t>
+                </w:r>
+                <w:r>
+                  <w:rPr>
+                    <w:noProof/>
+                    <w:webHidden/>
+                  </w:rPr>
+                  <w:tab/>
+                </w:r>
+                <w:r>
+                  <w:rPr>
+                    <w:noProof/>
+                    <w:webHidden/>
+                  </w:rPr>
+                  <w:fldChar w:fldCharType="begin"/>
+                </w:r>
+                <w:r>
+                  <w:rPr>
+                    <w:noProof/>
+                    <w:webHidden/>
+                  </w:rPr>
+                  <w:instrText xml:space="preserve"> PAGEREF _Toc425757626 \h </w:instrText>
+                </w:r>
+                <w:r>
+                  <w:rPr>
+                    <w:noProof/>
+                    <w:webHidden/>
+                  </w:rPr>
+                </w:r>
+                <w:r>
+                  <w:rPr>
+                    <w:noProof/>
+                    <w:webHidden/>
+                  </w:rPr>
+                  <w:fldChar w:fldCharType="separate"/>
+                </w:r>
+                <w:r>
+                  <w:rPr>
+                    <w:noProof/>
+                    <w:webHidden/>
+                  </w:rPr>
+                  <w:t>6</w:t>
                 </w:r>
                 <w:r>
                   <w:rPr>
@@ -595,20 +736,31 @@
             <w:p>
               <w:pPr>
                 <w:pStyle w:val="TOC1"/>
-                <w:tabs>
-                  <w:tab w:val="right" w:leader="dot" w:pos="9350"/>
-                </w:tabs>
                 <w:rPr>
                   <w:rFonts w:eastAsiaTheme="minorEastAsia"/>
                   <w:noProof/>
                 </w:rPr>
               </w:pPr>
-              <w:hyperlink w:anchor="_Toc413004105" w:history="1">
+              <w:hyperlink w:anchor="_Toc425757627" w:history="1">
                 <w:r>
                   <w:rPr>
                     <w:rStyle w:val="Hyperlink"/>
                     <w:noProof/>
                   </w:rPr>
+                  <w:t>4</w:t>
+                </w:r>
+                <w:r>
+                  <w:rPr>
+                    <w:rFonts w:eastAsiaTheme="minorEastAsia"/>
+                    <w:noProof/>
+                  </w:rPr>
+                  <w:tab/>
+                </w:r>
+                <w:r>
+                  <w:rPr>
+                    <w:rStyle w:val="Hyperlink"/>
+                    <w:noProof/>
+                  </w:rPr>
                   <w:t>References</w:t>
                 </w:r>
                 <w:r>
@@ -630,7 +782,7 @@
                     <w:noProof/>
                     <w:webHidden/>
                   </w:rPr>
-                  <w:instrText xml:space="preserve"> PAGEREF _Toc413004105 \h </w:instrText>
+                  <w:instrText xml:space="preserve"> PAGEREF _Toc425757627 \h </w:instrText>
                 </w:r>
                 <w:r>
                   <w:rPr>
@@ -650,7 +802,7 @@
                     <w:noProof/>
                     <w:webHidden/>
                   </w:rPr>
-                  <w:t>2</w:t>
+                  <w:t>7</w:t>
                 </w:r>
                 <w:r>
                   <w:rPr>
@@ -664,23 +816,18 @@
             <w:p>
               <w:pPr>
                 <w:pStyle w:val="TOC1"/>
-                <w:tabs>
-                  <w:tab w:val="right" w:leader="dot" w:pos="9350"/>
-                </w:tabs>
                 <w:rPr>
                   <w:rFonts w:eastAsiaTheme="minorEastAsia"/>
                   <w:noProof/>
                 </w:rPr>
               </w:pPr>
-              <w:hyperlink w:anchor="_Toc413004106" w:history="1">
+              <w:hyperlink w:anchor="_Toc425757628" w:history="1">
                 <w:r>
                   <w:rPr>
                     <w:rStyle w:val="Hyperlink"/>
-                    <w:rFonts w:ascii="Times New Roman" w:hAnsi="Times New Roman"/>
-                    <w:b/>
-                    <w:noProof/>
-                  </w:rPr>
-                  <w:t>Appendix A</w:t>
+                    <w:noProof/>
+                  </w:rPr>
+                  <w:t>4.1.1.1.1.1.1</w:t>
                 </w:r>
                 <w:r>
                   <w:rPr>
@@ -701,7 +848,7 @@
                     <w:noProof/>
                     <w:webHidden/>
                   </w:rPr>
-                  <w:instrText xml:space="preserve"> PAGEREF _Toc413004106 \h </w:instrText>
+                  <w:instrText xml:space="preserve"> PAGEREF _Toc425757628 \h </w:instrText>
                 </w:r>
                 <w:r>
                   <w:rPr>
@@ -721,7 +868,7 @@
                     <w:noProof/>
                     <w:webHidden/>
                   </w:rPr>
-                  <w:t>A-1</w:t>
+                  <w:t>4.1.1.1.1.1.1-1</w:t>
                 </w:r>
                 <w:r>
                   <w:rPr>
@@ -735,23 +882,18 @@
             <w:p>
               <w:pPr>
                 <w:pStyle w:val="TOC1"/>
-                <w:tabs>
-                  <w:tab w:val="right" w:leader="dot" w:pos="9350"/>
-                </w:tabs>
                 <w:rPr>
                   <w:rFonts w:eastAsiaTheme="minorEastAsia"/>
                   <w:noProof/>
                 </w:rPr>
               </w:pPr>
-              <w:hyperlink w:anchor="_Toc413004107" w:history="1">
+              <w:hyperlink w:anchor="_Toc425757629" w:history="1">
                 <w:r>
                   <w:rPr>
                     <w:rStyle w:val="Hyperlink"/>
-                    <w:rFonts w:ascii="Times New Roman" w:hAnsi="Times New Roman"/>
-                    <w:b/>
-                    <w:noProof/>
-                  </w:rPr>
-                  <w:t>Appendix B</w:t>
+                    <w:noProof/>
+                  </w:rPr>
+                  <w:t>4.1.1.1.1.1.2</w:t>
                 </w:r>
                 <w:r>
                   <w:rPr>
@@ -772,7 +914,7 @@
                     <w:noProof/>
                     <w:webHidden/>
                   </w:rPr>
-                  <w:instrText xml:space="preserve"> PAGEREF _Toc413004107 \h </w:instrText>
+                  <w:instrText xml:space="preserve"> PAGEREF _Toc425757629 \h </w:instrText>
                 </w:r>
                 <w:r>
                   <w:rPr>
@@ -792,7 +934,7 @@
                     <w:noProof/>
                     <w:webHidden/>
                   </w:rPr>
-                  <w:t>B-1</w:t>
+                  <w:t>4.1.1.1.1.1.2-1</w:t>
                 </w:r>
                 <w:r>
                   <w:rPr>
@@ -806,16 +948,10 @@
             <w:p>
               <w:pPr>
                 <w:pStyle w:val="TOC1"/>
-                <w:tabs>
-                  <w:tab w:val="right" w:leader="dot" w:pos="9350"/>
-                </w:tabs>
-                <w:spacing w:line="360" w:lineRule="auto"/>
               </w:pPr>
               <w:r>
                 <w:rPr>
-                  <w:rFonts w:ascii="Times New Roman" w:hAnsi="Times New Roman" w:cs="Times New Roman"/>
                   <w:b/>
-                  <w:sz w:val="24"/>
                   <w:szCs w:val="24"/>
                 </w:rPr>
                 <w:fldChar w:fldCharType="end"/>
@@ -825,15 +961,346 @@
         </w:sdt>
         <w:p>
           <w:pPr>
-            <w:pStyle w:val="NoSpacing"/>
-            <w:rPr>
-              <w:rFonts w:ascii="Times New Roman" w:hAnsi="Times New Roman" w:cs="Times New Roman"/>
-              <w:sz w:val="24"/>
+            <w:pStyle w:val="TableofFigures"/>
+            <w:rPr>
+              <w:rFonts w:eastAsiaTheme="minorEastAsia"/>
+              <w:noProof/>
             </w:rPr>
           </w:pPr>
+          <w:r>
+            <w:fldChar w:fldCharType="begin"/>
+          </w:r>
+          <w:r>
+            <w:instrText xml:space="preserve"> TOC \h \z \c "Figure" </w:instrText>
+          </w:r>
+          <w:r>
+            <w:fldChar w:fldCharType="separate"/>
+          </w:r>
+          <w:hyperlink w:anchor="_Toc425757593" w:history="1">
+            <w:r>
+              <w:rPr>
+                <w:rStyle w:val="Hyperlink"/>
+                <w:noProof/>
+              </w:rPr>
+              <w:t>Figure 3.1 – Example of simple web design (nest.com)</w:t>
+            </w:r>
+            <w:r>
+              <w:rPr>
+                <w:noProof/>
+                <w:webHidden/>
+              </w:rPr>
+              <w:tab/>
+            </w:r>
+            <w:r>
+              <w:rPr>
+                <w:noProof/>
+                <w:webHidden/>
+              </w:rPr>
+              <w:fldChar w:fldCharType="begin"/>
+            </w:r>
+            <w:r>
+              <w:rPr>
+                <w:noProof/>
+                <w:webHidden/>
+              </w:rPr>
+              <w:instrText xml:space="preserve"> PAGEREF _Toc425757593 \h </w:instrText>
+            </w:r>
+            <w:r>
+              <w:rPr>
+                <w:noProof/>
+                <w:webHidden/>
+              </w:rPr>
+            </w:r>
+            <w:r>
+              <w:rPr>
+                <w:noProof/>
+                <w:webHidden/>
+              </w:rPr>
+              <w:fldChar w:fldCharType="separate"/>
+            </w:r>
+            <w:r>
+              <w:rPr>
+                <w:noProof/>
+                <w:webHidden/>
+              </w:rPr>
+              <w:t>2</w:t>
+            </w:r>
+            <w:r>
+              <w:rPr>
+                <w:noProof/>
+                <w:webHidden/>
+              </w:rPr>
+              <w:fldChar w:fldCharType="end"/>
+            </w:r>
+          </w:hyperlink>
         </w:p>
         <w:p>
           <w:pPr>
+            <w:pStyle w:val="TableofFigures"/>
+            <w:rPr>
+              <w:rFonts w:eastAsiaTheme="minorEastAsia"/>
+              <w:noProof/>
+            </w:rPr>
+          </w:pPr>
+          <w:hyperlink w:anchor="_Toc425757594" w:history="1">
+            <w:r>
+              <w:rPr>
+                <w:rStyle w:val="Hyperlink"/>
+                <w:noProof/>
+              </w:rPr>
+              <w:t>Figure 3.2 – Image of Project Portal’s landing page</w:t>
+            </w:r>
+            <w:r>
+              <w:rPr>
+                <w:noProof/>
+                <w:webHidden/>
+              </w:rPr>
+              <w:tab/>
+            </w:r>
+            <w:r>
+              <w:rPr>
+                <w:noProof/>
+                <w:webHidden/>
+              </w:rPr>
+              <w:fldChar w:fldCharType="begin"/>
+            </w:r>
+            <w:r>
+              <w:rPr>
+                <w:noProof/>
+                <w:webHidden/>
+              </w:rPr>
+              <w:instrText xml:space="preserve"> PAGEREF _Toc425757594 \h </w:instrText>
+            </w:r>
+            <w:r>
+              <w:rPr>
+                <w:noProof/>
+                <w:webHidden/>
+              </w:rPr>
+            </w:r>
+            <w:r>
+              <w:rPr>
+                <w:noProof/>
+                <w:webHidden/>
+              </w:rPr>
+              <w:fldChar w:fldCharType="separate"/>
+            </w:r>
+            <w:r>
+              <w:rPr>
+                <w:noProof/>
+                <w:webHidden/>
+              </w:rPr>
+              <w:t>3</w:t>
+            </w:r>
+            <w:r>
+              <w:rPr>
+                <w:noProof/>
+                <w:webHidden/>
+              </w:rPr>
+              <w:fldChar w:fldCharType="end"/>
+            </w:r>
+          </w:hyperlink>
+        </w:p>
+        <w:p>
+          <w:pPr>
+            <w:pStyle w:val="TableofFigures"/>
+            <w:rPr>
+              <w:rFonts w:eastAsiaTheme="minorEastAsia"/>
+              <w:noProof/>
+            </w:rPr>
+          </w:pPr>
+          <w:hyperlink w:anchor="_Toc425757595" w:history="1">
+            <w:r>
+              <w:rPr>
+                <w:rStyle w:val="Hyperlink"/>
+                <w:noProof/>
+              </w:rPr>
+              <w:t>Figure 3.3 – Image of Project Portal’s map page</w:t>
+            </w:r>
+            <w:r>
+              <w:rPr>
+                <w:noProof/>
+                <w:webHidden/>
+              </w:rPr>
+              <w:tab/>
+            </w:r>
+            <w:r>
+              <w:rPr>
+                <w:noProof/>
+                <w:webHidden/>
+              </w:rPr>
+              <w:fldChar w:fldCharType="begin"/>
+            </w:r>
+            <w:r>
+              <w:rPr>
+                <w:noProof/>
+                <w:webHidden/>
+              </w:rPr>
+              <w:instrText xml:space="preserve"> PAGEREF _Toc425757595 \h </w:instrText>
+            </w:r>
+            <w:r>
+              <w:rPr>
+                <w:noProof/>
+                <w:webHidden/>
+              </w:rPr>
+            </w:r>
+            <w:r>
+              <w:rPr>
+                <w:noProof/>
+                <w:webHidden/>
+              </w:rPr>
+              <w:fldChar w:fldCharType="separate"/>
+            </w:r>
+            <w:r>
+              <w:rPr>
+                <w:noProof/>
+                <w:webHidden/>
+              </w:rPr>
+              <w:t>4</w:t>
+            </w:r>
+            <w:r>
+              <w:rPr>
+                <w:noProof/>
+                <w:webHidden/>
+              </w:rPr>
+              <w:fldChar w:fldCharType="end"/>
+            </w:r>
+          </w:hyperlink>
+        </w:p>
+        <w:p>
+          <w:pPr>
+            <w:pStyle w:val="TableofFigures"/>
+            <w:rPr>
+              <w:rFonts w:eastAsiaTheme="minorEastAsia"/>
+              <w:noProof/>
+            </w:rPr>
+          </w:pPr>
+          <w:hyperlink w:anchor="_Toc425757596" w:history="1">
+            <w:r>
+              <w:rPr>
+                <w:rStyle w:val="Hyperlink"/>
+                <w:noProof/>
+              </w:rPr>
+              <w:t>Figure 3.4 – Image of Project Portal’s file page</w:t>
+            </w:r>
+            <w:r>
+              <w:rPr>
+                <w:noProof/>
+                <w:webHidden/>
+              </w:rPr>
+              <w:tab/>
+            </w:r>
+            <w:r>
+              <w:rPr>
+                <w:noProof/>
+                <w:webHidden/>
+              </w:rPr>
+              <w:fldChar w:fldCharType="begin"/>
+            </w:r>
+            <w:r>
+              <w:rPr>
+                <w:noProof/>
+                <w:webHidden/>
+              </w:rPr>
+              <w:instrText xml:space="preserve"> PAGEREF _Toc425757596 \h </w:instrText>
+            </w:r>
+            <w:r>
+              <w:rPr>
+                <w:noProof/>
+                <w:webHidden/>
+              </w:rPr>
+            </w:r>
+            <w:r>
+              <w:rPr>
+                <w:noProof/>
+                <w:webHidden/>
+              </w:rPr>
+              <w:fldChar w:fldCharType="separate"/>
+            </w:r>
+            <w:r>
+              <w:rPr>
+                <w:noProof/>
+                <w:webHidden/>
+              </w:rPr>
+              <w:t>5</w:t>
+            </w:r>
+            <w:r>
+              <w:rPr>
+                <w:noProof/>
+                <w:webHidden/>
+              </w:rPr>
+              <w:fldChar w:fldCharType="end"/>
+            </w:r>
+          </w:hyperlink>
+        </w:p>
+        <w:p>
+          <w:pPr>
+            <w:pStyle w:val="TableofFigures"/>
+            <w:rPr>
+              <w:rFonts w:eastAsiaTheme="minorEastAsia"/>
+              <w:noProof/>
+            </w:rPr>
+          </w:pPr>
+          <w:hyperlink w:anchor="_Toc425757597" w:history="1">
+            <w:r>
+              <w:rPr>
+                <w:rStyle w:val="Hyperlink"/>
+                <w:noProof/>
+              </w:rPr>
+              <w:t>Figure 3.5 – Image of Project Portal’s calendar page</w:t>
+            </w:r>
+            <w:r>
+              <w:rPr>
+                <w:noProof/>
+                <w:webHidden/>
+              </w:rPr>
+              <w:tab/>
+            </w:r>
+            <w:r>
+              <w:rPr>
+                <w:noProof/>
+                <w:webHidden/>
+              </w:rPr>
+              <w:fldChar w:fldCharType="begin"/>
+            </w:r>
+            <w:r>
+              <w:rPr>
+                <w:noProof/>
+                <w:webHidden/>
+              </w:rPr>
+              <w:instrText xml:space="preserve"> PAGEREF _Toc425757597 \h </w:instrText>
+            </w:r>
+            <w:r>
+              <w:rPr>
+                <w:noProof/>
+                <w:webHidden/>
+              </w:rPr>
+            </w:r>
+            <w:r>
+              <w:rPr>
+                <w:noProof/>
+                <w:webHidden/>
+              </w:rPr>
+              <w:fldChar w:fldCharType="separate"/>
+            </w:r>
+            <w:r>
+              <w:rPr>
+                <w:noProof/>
+                <w:webHidden/>
+              </w:rPr>
+              <w:t>6</w:t>
+            </w:r>
+            <w:r>
+              <w:rPr>
+                <w:noProof/>
+                <w:webHidden/>
+              </w:rPr>
+              <w:fldChar w:fldCharType="end"/>
+            </w:r>
+          </w:hyperlink>
+        </w:p>
+        <w:p>
+          <w:pPr>
+            <w:pStyle w:val="NoSpacing"/>
             <w:rPr>
               <w:rFonts w:ascii="Times New Roman" w:hAnsi="Times New Roman" w:cs="Times New Roman"/>
               <w:sz w:val="24"/>
@@ -844,6 +1311,11 @@
               <w:rFonts w:ascii="Times New Roman" w:hAnsi="Times New Roman" w:cs="Times New Roman"/>
               <w:sz w:val="24"/>
             </w:rPr>
+            <w:fldChar w:fldCharType="end"/>
+          </w:r>
+        </w:p>
+        <w:p>
+          <w:r>
             <w:br w:type="page"/>
           </w:r>
         </w:p>
@@ -859,8 +1331,7 @@
         <w:p>
           <w:pPr>
             <w:rPr>
-              <w:rFonts w:ascii="Times New Roman" w:eastAsiaTheme="majorEastAsia" w:hAnsi="Times New Roman" w:cs="Times New Roman"/>
-              <w:sz w:val="24"/>
+              <w:rFonts w:eastAsiaTheme="majorEastAsia"/>
               <w:szCs w:val="32"/>
               <w:highlight w:val="lightGray"/>
             </w:rPr>
@@ -870,188 +1341,1352 @@
     </w:sdt>
     <w:p>
       <w:pPr>
+        <w:pStyle w:val="Heading1"/>
+        <w:numPr>
+          <w:ilvl w:val="0"/>
+          <w:numId w:val="4"/>
+        </w:numPr>
+      </w:pPr>
+      <w:bookmarkStart w:id="0" w:name="_Toc425757623"/>
+      <w:r>
+        <w:t>Design and Testing / User Interface</w:t>
+      </w:r>
+      <w:bookmarkEnd w:id="0"/>
+    </w:p>
+    <w:p/>
+    <w:p/>
+    <w:p/>
+    <w:p/>
+    <w:p/>
+    <w:p/>
+    <w:p>
+      <w:bookmarkStart w:id="1" w:name="_GoBack"/>
+    </w:p>
+    <w:bookmarkEnd w:id="1"/>
+    <w:p/>
+    <w:p>
+      <w:pPr>
+        <w:pStyle w:val="Heading2"/>
+      </w:pPr>
+      <w:bookmarkStart w:id="2" w:name="_Toc425757624"/>
+      <w:r>
+        <w:t>System Design</w:t>
+      </w:r>
+      <w:bookmarkEnd w:id="2"/>
+    </w:p>
+    <w:p>
+      <w:r>
+        <w:t xml:space="preserve">Project Portal’s </w:t>
+      </w:r>
+      <w:r>
+        <w:t xml:space="preserve">design </w:t>
+      </w:r>
+      <w:r>
+        <w:t xml:space="preserve">was created around the idea of simplicity. </w:t>
+      </w:r>
+      <w:r>
+        <w:t xml:space="preserve">Besides the idea of simplicity, the design of the project was largely influenced by the specifications I was given for the project. The project specifications were wrapped around the concept of simplicity. I was told that this application was going to be a team collaboration tool. Each tool would need to make communicating and accessing project information very easy. </w:t>
+      </w:r>
+      <w:r>
+        <w:t>If the application is not simple and easy to use then team members will not use it and cre</w:t>
+      </w:r>
+      <w:r>
+        <w:t xml:space="preserve">ating the application would be </w:t>
+      </w:r>
+      <w:r>
+        <w:t>a waste</w:t>
+      </w:r>
+      <w:r>
+        <w:t xml:space="preserve"> </w:t>
+      </w:r>
+      <w:r>
+        <w:t xml:space="preserve">of valuable </w:t>
+      </w:r>
+      <w:r>
+        <w:t>time and resources</w:t>
+      </w:r>
+      <w:r>
+        <w:t>.</w:t>
+      </w:r>
+      <w:r>
+        <w:t xml:space="preserve"> </w:t>
+      </w:r>
+      <w:r>
+        <w:t xml:space="preserve">Because Project Portal is actually going to be used by teams working on various projects, it was important to get the design correct while giving it the flexibility to adapt to each unique project. </w:t>
+      </w:r>
+    </w:p>
+    <w:p>
+      <w:r>
+        <w:t xml:space="preserve">In a study by Google in August of 2012, researchers found that not only will users judge websites as beautiful or not within 1/50th – 1/20th of a second, but also that “visually complex” websites are consistently rated as less beautiful than their simpler counterparts. Moreover, “highly prototypical” sites – those with layouts commonly associated with sites of </w:t>
+      </w:r>
+      <w:proofErr w:type="spellStart"/>
+      <w:proofErr w:type="gramStart"/>
+      <w:r>
+        <w:t>it’s</w:t>
+      </w:r>
+      <w:proofErr w:type="spellEnd"/>
+      <w:proofErr w:type="gramEnd"/>
+      <w:r>
+        <w:t xml:space="preserve"> category – </w:t>
+      </w:r>
+      <w:r>
+        <w:lastRenderedPageBreak/>
+        <w:t>with simple visual design were rated as the most beautiful across the board. In other words, the study found the simpler the design, the better.</w:t>
+      </w:r>
+      <w:sdt>
+        <w:sdtPr>
+          <w:id w:val="-855807358"/>
+          <w:citation/>
+        </w:sdtPr>
+        <w:sdtEndPr/>
+        <w:sdtContent>
+          <w:r>
+            <w:fldChar w:fldCharType="begin"/>
+          </w:r>
+          <w:r>
+            <w:instrText xml:space="preserve"> CITATION Tom15 \l 1033 </w:instrText>
+          </w:r>
+          <w:r>
+            <w:fldChar w:fldCharType="separate"/>
+          </w:r>
+          <w:r>
+            <w:rPr>
+              <w:noProof/>
+            </w:rPr>
+            <w:t xml:space="preserve"> </w:t>
+          </w:r>
+          <w:r>
+            <w:rPr>
+              <w:noProof/>
+            </w:rPr>
+            <w:t>[1]</w:t>
+          </w:r>
+          <w:r>
+            <w:fldChar w:fldCharType="end"/>
+          </w:r>
+        </w:sdtContent>
+      </w:sdt>
+    </w:p>
+    <w:p>
+      <w:r>
+        <w:t>The design requirement</w:t>
+      </w:r>
+      <w:r>
+        <w:t>s specified at the incep</w:t>
+      </w:r>
+      <w:r>
+        <w:t>tion of Pro</w:t>
+      </w:r>
+      <w:r>
+        <w:t>ject Portal compact down</w:t>
+      </w:r>
+      <w:r>
+        <w:t xml:space="preserve"> into three main elements. The elements are a map, a calendar,</w:t>
+      </w:r>
+      <w:r>
+        <w:t xml:space="preserve"> and a place to share files. Tho</w:t>
+      </w:r>
+      <w:r>
+        <w:t>se are the main requirements, however the project necessarily grew to include a landing page and a security login.</w:t>
+      </w:r>
+    </w:p>
+    <w:p>
+      <w:r>
         <w:rPr>
-          <w:rFonts w:ascii="Times New Roman" w:hAnsi="Times New Roman" w:cs="Times New Roman"/>
-          <w:sz w:val="40"/>
+          <w:noProof/>
         </w:rPr>
-      </w:pPr>
-      <w:r>
-        <w:rPr>
-          <w:rFonts w:ascii="Times New Roman" w:hAnsi="Times New Roman" w:cs="Times New Roman"/>
-          <w:sz w:val="40"/>
-        </w:rPr>
-        <w:t>Chapter 3</w:t>
+        <w:drawing>
+          <wp:inline distT="0" distB="0" distL="0" distR="0" wp14:anchorId="67A05642" wp14:editId="0D1A1B37">
+            <wp:extent cx="5943600" cy="3343275"/>
+            <wp:effectExtent l="38100" t="38100" r="95250" b="104775"/>
+            <wp:docPr id="4" name="Picture 4"/>
+            <wp:cNvGraphicFramePr>
+              <a:graphicFrameLocks xmlns:a="http://schemas.openxmlformats.org/drawingml/2006/main" noChangeAspect="1"/>
+            </wp:cNvGraphicFramePr>
+            <a:graphic xmlns:a="http://schemas.openxmlformats.org/drawingml/2006/main">
+              <a:graphicData uri="http://schemas.openxmlformats.org/drawingml/2006/picture">
+                <pic:pic xmlns:pic="http://schemas.openxmlformats.org/drawingml/2006/picture">
+                  <pic:nvPicPr>
+                    <pic:cNvPr id="4" name="nest website.jpg"/>
+                    <pic:cNvPicPr/>
+                  </pic:nvPicPr>
+                  <pic:blipFill>
+                    <a:blip r:embed="rId10" cstate="print">
+                      <a:extLst>
+                        <a:ext uri="{28A0092B-C50C-407E-A947-70E740481C1C}">
+                          <a14:useLocalDpi xmlns:a14="http://schemas.microsoft.com/office/drawing/2010/main" val="0"/>
+                        </a:ext>
+                      </a:extLst>
+                    </a:blip>
+                    <a:stretch>
+                      <a:fillRect/>
+                    </a:stretch>
+                  </pic:blipFill>
+                  <pic:spPr>
+                    <a:xfrm>
+                      <a:off x="0" y="0"/>
+                      <a:ext cx="5943600" cy="3343275"/>
+                    </a:xfrm>
+                    <a:prstGeom prst="rect">
+                      <a:avLst/>
+                    </a:prstGeom>
+                    <a:effectLst>
+                      <a:outerShdw blurRad="50800" dist="38100" dir="2700000" algn="tl" rotWithShape="0">
+                        <a:prstClr val="black">
+                          <a:alpha val="40000"/>
+                        </a:prstClr>
+                      </a:outerShdw>
+                    </a:effectLst>
+                  </pic:spPr>
+                </pic:pic>
+              </a:graphicData>
+            </a:graphic>
+          </wp:inline>
+        </w:drawing>
       </w:r>
     </w:p>
     <w:p>
       <w:pPr>
-        <w:pStyle w:val="Heading1"/>
-      </w:pPr>
-      <w:bookmarkStart w:id="0" w:name="_Toc413004103"/>
-      <w:r>
-        <w:t>Design and Testing / User Interface</w:t>
-      </w:r>
-      <w:bookmarkEnd w:id="0"/>
-    </w:p>
-    <w:p>
-      <w:pPr>
+        <w:pStyle w:val="Caption"/>
         <w:rPr>
-          <w:rFonts w:ascii="Times New Roman" w:hAnsi="Times New Roman" w:cs="Times New Roman"/>
-          <w:sz w:val="24"/>
+          <w:i/>
         </w:rPr>
       </w:pPr>
-    </w:p>
-    <w:p>
-      <w:pPr>
+      <w:bookmarkStart w:id="3" w:name="_Toc425757593"/>
+      <w:r>
+        <w:t xml:space="preserve">Figure </w:t>
+      </w:r>
+      <w:r>
+        <w:fldChar w:fldCharType="begin"/>
+      </w:r>
+      <w:r>
+        <w:instrText xml:space="preserve"> STYLEREF 1 \s </w:instrText>
+      </w:r>
+      <w:r>
+        <w:fldChar w:fldCharType="separate"/>
+      </w:r>
+      <w:r>
         <w:rPr>
-          <w:rFonts w:ascii="Times New Roman" w:hAnsi="Times New Roman" w:cs="Times New Roman"/>
-          <w:sz w:val="24"/>
+          <w:noProof/>
         </w:rPr>
-      </w:pPr>
-    </w:p>
-    <w:p>
-      <w:pPr>
+        <w:t>3</w:t>
+      </w:r>
+      <w:r>
         <w:rPr>
-          <w:rFonts w:ascii="Times New Roman" w:hAnsi="Times New Roman" w:cs="Times New Roman"/>
-          <w:sz w:val="24"/>
+          <w:noProof/>
         </w:rPr>
-      </w:pPr>
-    </w:p>
-    <w:p>
-      <w:pPr>
+        <w:fldChar w:fldCharType="end"/>
+      </w:r>
+      <w:r>
+        <w:t>.</w:t>
+      </w:r>
+      <w:r>
+        <w:fldChar w:fldCharType="begin"/>
+      </w:r>
+      <w:r>
+        <w:instrText xml:space="preserve"> SEQ Figure \* ARABIC \s 1 </w:instrText>
+      </w:r>
+      <w:r>
+        <w:fldChar w:fldCharType="separate"/>
+      </w:r>
+      <w:r>
         <w:rPr>
-          <w:rFonts w:ascii="Times New Roman" w:hAnsi="Times New Roman" w:cs="Times New Roman"/>
-          <w:sz w:val="24"/>
+          <w:noProof/>
         </w:rPr>
-      </w:pPr>
-    </w:p>
-    <w:p>
-      <w:pPr>
+        <w:t>1</w:t>
+      </w:r>
+      <w:r>
         <w:rPr>
-          <w:rFonts w:ascii="Times New Roman" w:hAnsi="Times New Roman" w:cs="Times New Roman"/>
-          <w:sz w:val="24"/>
+          <w:noProof/>
         </w:rPr>
-      </w:pPr>
-    </w:p>
-    <w:p>
-      <w:pPr>
-        <w:rPr>
-          <w:rFonts w:ascii="Times New Roman" w:hAnsi="Times New Roman" w:cs="Times New Roman"/>
-          <w:sz w:val="24"/>
-        </w:rPr>
-      </w:pPr>
-    </w:p>
-    <w:p>
-      <w:pPr>
-        <w:rPr>
-          <w:rFonts w:ascii="Times New Roman" w:hAnsi="Times New Roman" w:cs="Times New Roman"/>
-          <w:sz w:val="24"/>
-        </w:rPr>
-      </w:pPr>
-    </w:p>
-    <w:p>
-      <w:pPr>
-        <w:rPr>
-          <w:rFonts w:ascii="Times New Roman" w:hAnsi="Times New Roman" w:cs="Times New Roman"/>
-          <w:sz w:val="24"/>
-        </w:rPr>
-      </w:pPr>
+        <w:fldChar w:fldCharType="end"/>
+      </w:r>
+      <w:r>
+        <w:t xml:space="preserve"> – Example of simple web design (nest.com)</w:t>
+      </w:r>
+      <w:bookmarkEnd w:id="3"/>
     </w:p>
     <w:p>
       <w:pPr>
         <w:pStyle w:val="Heading2"/>
       </w:pPr>
-      <w:bookmarkStart w:id="1" w:name="_Toc410983696"/>
-      <w:bookmarkStart w:id="2" w:name="_Toc413004104"/>
-      <w:r>
-        <w:t>3</w:t>
-      </w:r>
-      <w:r>
-        <w:t xml:space="preserve">.1 </w:t>
-      </w:r>
-      <w:bookmarkEnd w:id="1"/>
-      <w:r>
-        <w:t xml:space="preserve">System </w:t>
-      </w:r>
-      <w:r>
-        <w:t>Design</w:t>
-      </w:r>
-      <w:bookmarkEnd w:id="2"/>
+      <w:bookmarkStart w:id="4" w:name="_Toc425757625"/>
+      <w:r>
+        <w:t>User Interface</w:t>
+      </w:r>
+      <w:bookmarkEnd w:id="4"/>
+    </w:p>
+    <w:p>
+      <w:r>
+        <w:t xml:space="preserve">The user interface follows </w:t>
+      </w:r>
+      <w:r>
+        <w:t xml:space="preserve">closely to </w:t>
+      </w:r>
+      <w:r>
+        <w:t xml:space="preserve">the over-arching </w:t>
+      </w:r>
+      <w:r>
+        <w:t xml:space="preserve">system </w:t>
+      </w:r>
+      <w:r>
+        <w:t xml:space="preserve">design concept of simplicity. I tried to make all the elements on each page simple and intuitive. </w:t>
+      </w:r>
+      <w:r>
+        <w:t>Simplicity is a basic principle of UI design. The simpler a user interface, the easier it is to use. But keeping user interfaces for business applications simple is a challenge because the apps often have a lot of functionality. The key is to balance functionality and simplicity. Restraint is one of the most efficient ways to achieve this balance: i.e. finding the simplest way to solve a problem.</w:t>
+      </w:r>
+      <w:sdt>
+        <w:sdtPr>
+          <w:id w:val="329876144"/>
+          <w:citation/>
+        </w:sdtPr>
+        <w:sdtEndPr/>
+        <w:sdtContent>
+          <w:r>
+            <w:fldChar w:fldCharType="begin"/>
+          </w:r>
+          <w:r>
+            <w:instrText xml:space="preserve"> CITATION Jan10 \l 1033 </w:instrText>
+          </w:r>
+          <w:r>
+            <w:fldChar w:fldCharType="separate"/>
+          </w:r>
+          <w:r>
+            <w:rPr>
+              <w:noProof/>
+            </w:rPr>
+            <w:t xml:space="preserve"> </w:t>
+          </w:r>
+          <w:r>
+            <w:rPr>
+              <w:noProof/>
+            </w:rPr>
+            <w:t>[2]</w:t>
+          </w:r>
+          <w:r>
+            <w:fldChar w:fldCharType="end"/>
+          </w:r>
+        </w:sdtContent>
+      </w:sdt>
+      <w:r>
+        <w:t xml:space="preserve"> </w:t>
+      </w:r>
+      <w:r>
+        <w:t>U</w:t>
+      </w:r>
+      <w:r>
+        <w:t xml:space="preserve">sing the Twitter bootstrap, I was able to achieve the modern look and feel I wanted. </w:t>
+      </w:r>
+    </w:p>
+    <w:p>
+      <w:r>
+        <w:lastRenderedPageBreak/>
+        <w:t xml:space="preserve">All of the displayed pages have several features in common. </w:t>
+      </w:r>
+      <w:r>
+        <w:t xml:space="preserve">They all contain a small State of Alaska header bar. </w:t>
+      </w:r>
+      <w:r>
+        <w:t xml:space="preserve">The header bar allows for the </w:t>
+      </w:r>
+      <w:r>
+        <w:t xml:space="preserve">State of Alaska </w:t>
+      </w:r>
+      <w:r>
+        <w:t>branding of t</w:t>
+      </w:r>
+      <w:r>
+        <w:t>he page as well as</w:t>
+      </w:r>
+      <w:r>
+        <w:t xml:space="preserve"> link</w:t>
+      </w:r>
+      <w:r>
+        <w:t>s</w:t>
+      </w:r>
+      <w:r>
+        <w:t xml:space="preserve"> to the Department of Natural Resources</w:t>
+      </w:r>
+      <w:r>
+        <w:t>’ and State of Alaska’s</w:t>
+      </w:r>
+      <w:r>
+        <w:t xml:space="preserve"> homepage</w:t>
+      </w:r>
+      <w:r>
+        <w:t>s</w:t>
+      </w:r>
+      <w:r>
+        <w:t xml:space="preserve">. </w:t>
+      </w:r>
+      <w:r>
+        <w:t>Using a</w:t>
+      </w:r>
+      <w:r>
+        <w:t xml:space="preserve"> header bar was a requirement that I was given.</w:t>
+      </w:r>
+      <w:r>
+        <w:t xml:space="preserve"> </w:t>
+      </w:r>
+      <w:r>
+        <w:t xml:space="preserve">Each page also </w:t>
+      </w:r>
+      <w:r>
+        <w:t>incorporates</w:t>
+      </w:r>
+      <w:r>
+        <w:t xml:space="preserve"> a navigation bar</w:t>
+      </w:r>
+      <w:r>
+        <w:t xml:space="preserve"> with links to all the pages</w:t>
+      </w:r>
+      <w:r>
+        <w:t>.</w:t>
+      </w:r>
+      <w:r>
+        <w:t xml:space="preserve"> The navigation bar additionally includes a project title which can be changed based on the project, but is Project Portal in this example. </w:t>
+      </w:r>
+      <w:r>
+        <w:t>When</w:t>
+      </w:r>
+      <w:r>
+        <w:t xml:space="preserve"> the user has logged in through the security login, there is a welcome message that includes the user</w:t>
+      </w:r>
+      <w:r>
+        <w:t xml:space="preserve">’s username displayed in the navigation bar. </w:t>
+      </w:r>
+      <w:r>
+        <w:t xml:space="preserve">On the bottom of each page there is a footer </w:t>
+      </w:r>
+    </w:p>
+    <w:p>
+      <w:r>
+        <w:t xml:space="preserve">The landing page is the first page the user sees. It </w:t>
+      </w:r>
+      <w:r>
+        <w:t xml:space="preserve">contains a welcome </w:t>
+      </w:r>
+      <w:r>
+        <w:t xml:space="preserve">message </w:t>
+      </w:r>
+      <w:r>
+        <w:t>to the user and a large project related im</w:t>
+      </w:r>
+      <w:r>
+        <w:t>age. There is a single button at the bottom of</w:t>
+      </w:r>
+      <w:r>
+        <w:t xml:space="preserve"> this page. The button takes </w:t>
+      </w:r>
+      <w:r>
+        <w:t xml:space="preserve">the user to the security login page. </w:t>
+      </w:r>
+    </w:p>
+    <w:p>
+      <w:r>
+        <w:rPr>
+          <w:noProof/>
+        </w:rPr>
+        <w:drawing>
+          <wp:inline distT="0" distB="0" distL="0" distR="0" wp14:anchorId="3D92BC69" wp14:editId="4152E129">
+            <wp:extent cx="5943600" cy="3343275"/>
+            <wp:effectExtent l="38100" t="38100" r="95250" b="104775"/>
+            <wp:docPr id="3" name="Picture 3"/>
+            <wp:cNvGraphicFramePr>
+              <a:graphicFrameLocks xmlns:a="http://schemas.openxmlformats.org/drawingml/2006/main" noChangeAspect="1"/>
+            </wp:cNvGraphicFramePr>
+            <a:graphic xmlns:a="http://schemas.openxmlformats.org/drawingml/2006/main">
+              <a:graphicData uri="http://schemas.openxmlformats.org/drawingml/2006/picture">
+                <pic:pic xmlns:pic="http://schemas.openxmlformats.org/drawingml/2006/picture">
+                  <pic:nvPicPr>
+                    <pic:cNvPr id="3" name="Landing page.JPG"/>
+                    <pic:cNvPicPr/>
+                  </pic:nvPicPr>
+                  <pic:blipFill>
+                    <a:blip r:embed="rId11" cstate="print">
+                      <a:extLst>
+                        <a:ext uri="{28A0092B-C50C-407E-A947-70E740481C1C}">
+                          <a14:useLocalDpi xmlns:a14="http://schemas.microsoft.com/office/drawing/2010/main" val="0"/>
+                        </a:ext>
+                      </a:extLst>
+                    </a:blip>
+                    <a:stretch>
+                      <a:fillRect/>
+                    </a:stretch>
+                  </pic:blipFill>
+                  <pic:spPr>
+                    <a:xfrm>
+                      <a:off x="0" y="0"/>
+                      <a:ext cx="5943600" cy="3343275"/>
+                    </a:xfrm>
+                    <a:prstGeom prst="rect">
+                      <a:avLst/>
+                    </a:prstGeom>
+                    <a:effectLst>
+                      <a:outerShdw blurRad="50800" dist="38100" dir="2700000" algn="tl" rotWithShape="0">
+                        <a:prstClr val="black">
+                          <a:alpha val="40000"/>
+                        </a:prstClr>
+                      </a:outerShdw>
+                    </a:effectLst>
+                  </pic:spPr>
+                </pic:pic>
+              </a:graphicData>
+            </a:graphic>
+          </wp:inline>
+        </w:drawing>
+      </w:r>
     </w:p>
     <w:p>
       <w:pPr>
-        <w:spacing w:line="360" w:lineRule="auto"/>
+        <w:pStyle w:val="Caption"/>
+      </w:pPr>
+      <w:bookmarkStart w:id="5" w:name="_Toc425757594"/>
+      <w:r>
+        <w:t xml:space="preserve">Figure </w:t>
+      </w:r>
+      <w:r>
+        <w:fldChar w:fldCharType="begin"/>
+      </w:r>
+      <w:r>
+        <w:instrText xml:space="preserve"> STYLEREF 1 \s </w:instrText>
+      </w:r>
+      <w:r>
+        <w:fldChar w:fldCharType="separate"/>
+      </w:r>
+      <w:r>
         <w:rPr>
-          <w:rFonts w:ascii="Times New Roman" w:hAnsi="Times New Roman" w:cs="Times New Roman"/>
-          <w:sz w:val="24"/>
+          <w:noProof/>
         </w:rPr>
-      </w:pPr>
+        <w:t>3</w:t>
+      </w:r>
       <w:r>
         <w:rPr>
-          <w:rFonts w:ascii="Times New Roman" w:hAnsi="Times New Roman" w:cs="Times New Roman"/>
-          <w:sz w:val="24"/>
+          <w:noProof/>
         </w:rPr>
-        <w:t xml:space="preserve">Project Portal’s </w:t>
+        <w:fldChar w:fldCharType="end"/>
+      </w:r>
+      <w:r>
+        <w:t>.</w:t>
+      </w:r>
+      <w:r>
+        <w:fldChar w:fldCharType="begin"/>
+      </w:r>
+      <w:r>
+        <w:instrText xml:space="preserve"> SEQ Figure \* ARABIC \s 1 </w:instrText>
+      </w:r>
+      <w:r>
+        <w:fldChar w:fldCharType="separate"/>
       </w:r>
       <w:r>
         <w:rPr>
-          <w:rFonts w:ascii="Times New Roman" w:hAnsi="Times New Roman" w:cs="Times New Roman"/>
-          <w:sz w:val="24"/>
+          <w:noProof/>
         </w:rPr>
-        <w:t xml:space="preserve">design </w:t>
+        <w:t>2</w:t>
       </w:r>
       <w:r>
         <w:rPr>
-          <w:rFonts w:ascii="Times New Roman" w:hAnsi="Times New Roman" w:cs="Times New Roman"/>
-          <w:sz w:val="24"/>
+          <w:noProof/>
         </w:rPr>
-        <w:t>was created around the idea of simplicity. If the application is not simple and easy to use then team members will not use it and cre</w:t>
-      </w:r>
+        <w:fldChar w:fldCharType="end"/>
+      </w:r>
+      <w:r>
+        <w:t xml:space="preserve"> – Image of Project Portal’s landing page</w:t>
+      </w:r>
+      <w:bookmarkEnd w:id="5"/>
+    </w:p>
+    <w:p>
+      <w:r>
+        <w:t>The next page a user will see is the login page. It contains a simple for asking for the username and password of the user, which are the same as their LDAP</w:t>
+      </w:r>
+      <w:r>
+        <w:t xml:space="preserve"> </w:t>
+      </w:r>
+      <w:r>
+        <w:t>(Lightweight Directory Access Protocol</w:t>
+      </w:r>
+      <w:r>
+        <w:t>) security credentials.</w:t>
+      </w:r>
+      <w:r>
+        <w:t xml:space="preserve"> </w:t>
+      </w:r>
+      <w:r>
+        <w:t>All state employees are given LDAP credentials when they are hired. Outside contractors and other users may be given LDAP c</w:t>
+      </w:r>
+      <w:r>
+        <w:t xml:space="preserve">redentials if necessary. Before </w:t>
+      </w:r>
+      <w:r>
+        <w:lastRenderedPageBreak/>
+        <w:t xml:space="preserve">the user logs in the only have access to the landing page and the login page. </w:t>
+      </w:r>
+      <w:r>
+        <w:t xml:space="preserve">Once the user logs in, then they have access to the </w:t>
+      </w:r>
+      <w:r>
+        <w:t>pages.</w:t>
+      </w:r>
+    </w:p>
+    <w:p>
+      <w:r>
+        <w:t>The map page primarily consists of a large color map. On the left side of the map is a legend pane that allows the user to select the layers to be displayed on the map. In the legend pane, checkboxes are used as a visual indicator to the user which elements are being displayed.</w:t>
+      </w:r>
+      <w:r>
+        <w:t xml:space="preserve"> The map itself has controls for zoom and also allows for panning. </w:t>
+      </w:r>
+    </w:p>
+    <w:p>
       <w:r>
         <w:rPr>
-          <w:rFonts w:ascii="Times New Roman" w:hAnsi="Times New Roman" w:cs="Times New Roman"/>
-          <w:sz w:val="24"/>
+          <w:noProof/>
         </w:rPr>
-        <w:t>ating the application would be wasted time and resources</w:t>
-      </w:r>
-      <w:r>
-        <w:rPr>
-          <w:rFonts w:ascii="Times New Roman" w:hAnsi="Times New Roman" w:cs="Times New Roman"/>
-          <w:sz w:val="24"/>
-        </w:rPr>
-        <w:t>.</w:t>
-      </w:r>
-      <w:r>
-        <w:rPr>
-          <w:rFonts w:ascii="Times New Roman" w:hAnsi="Times New Roman" w:cs="Times New Roman"/>
-          <w:sz w:val="24"/>
-        </w:rPr>
-        <w:t xml:space="preserve"> </w:t>
-      </w:r>
-      <w:bookmarkStart w:id="3" w:name="_GoBack"/>
-      <w:bookmarkEnd w:id="3"/>
-      <w:r>
-        <w:rPr>
-          <w:rFonts w:ascii="Times New Roman" w:hAnsi="Times New Roman" w:cs="Times New Roman"/>
-          <w:sz w:val="24"/>
-        </w:rPr>
-        <w:t xml:space="preserve"> </w:t>
+        <w:drawing>
+          <wp:inline distT="0" distB="0" distL="0" distR="0" wp14:anchorId="2394B3A5" wp14:editId="1ABC7AF0">
+            <wp:extent cx="5943600" cy="3343275"/>
+            <wp:effectExtent l="38100" t="38100" r="95250" b="104775"/>
+            <wp:docPr id="5" name="Picture 5"/>
+            <wp:cNvGraphicFramePr>
+              <a:graphicFrameLocks xmlns:a="http://schemas.openxmlformats.org/drawingml/2006/main" noChangeAspect="1"/>
+            </wp:cNvGraphicFramePr>
+            <a:graphic xmlns:a="http://schemas.openxmlformats.org/drawingml/2006/main">
+              <a:graphicData uri="http://schemas.openxmlformats.org/drawingml/2006/picture">
+                <pic:pic xmlns:pic="http://schemas.openxmlformats.org/drawingml/2006/picture">
+                  <pic:nvPicPr>
+                    <pic:cNvPr id="5" name="MapCapture.JPG"/>
+                    <pic:cNvPicPr/>
+                  </pic:nvPicPr>
+                  <pic:blipFill>
+                    <a:blip r:embed="rId12" cstate="print">
+                      <a:extLst>
+                        <a:ext uri="{28A0092B-C50C-407E-A947-70E740481C1C}">
+                          <a14:useLocalDpi xmlns:a14="http://schemas.microsoft.com/office/drawing/2010/main" val="0"/>
+                        </a:ext>
+                      </a:extLst>
+                    </a:blip>
+                    <a:stretch>
+                      <a:fillRect/>
+                    </a:stretch>
+                  </pic:blipFill>
+                  <pic:spPr>
+                    <a:xfrm>
+                      <a:off x="0" y="0"/>
+                      <a:ext cx="5943600" cy="3343275"/>
+                    </a:xfrm>
+                    <a:prstGeom prst="rect">
+                      <a:avLst/>
+                    </a:prstGeom>
+                    <a:effectLst>
+                      <a:outerShdw blurRad="50800" dist="38100" dir="2700000" algn="tl" rotWithShape="0">
+                        <a:prstClr val="black">
+                          <a:alpha val="40000"/>
+                        </a:prstClr>
+                      </a:outerShdw>
+                    </a:effectLst>
+                  </pic:spPr>
+                </pic:pic>
+              </a:graphicData>
+            </a:graphic>
+          </wp:inline>
+        </w:drawing>
       </w:r>
     </w:p>
     <w:p>
       <w:pPr>
+        <w:pStyle w:val="Caption"/>
+      </w:pPr>
+      <w:bookmarkStart w:id="6" w:name="_Toc425757595"/>
+      <w:r>
+        <w:t xml:space="preserve">Figure </w:t>
+      </w:r>
+      <w:r>
+        <w:fldChar w:fldCharType="begin"/>
+      </w:r>
+      <w:r>
+        <w:instrText xml:space="preserve"> STYLEREF 1 \s </w:instrText>
+      </w:r>
+      <w:r>
+        <w:fldChar w:fldCharType="separate"/>
+      </w:r>
+      <w:r>
         <w:rPr>
-          <w:rFonts w:ascii="Times New Roman" w:hAnsi="Times New Roman" w:cs="Times New Roman"/>
-          <w:sz w:val="24"/>
+          <w:noProof/>
+        </w:rPr>
+        <w:t>3</w:t>
+      </w:r>
+      <w:r>
+        <w:rPr>
+          <w:noProof/>
+        </w:rPr>
+        <w:fldChar w:fldCharType="end"/>
+      </w:r>
+      <w:r>
+        <w:t>.</w:t>
+      </w:r>
+      <w:r>
+        <w:fldChar w:fldCharType="begin"/>
+      </w:r>
+      <w:r>
+        <w:instrText xml:space="preserve"> SEQ Figure \* ARABIC \s 1 </w:instrText>
+      </w:r>
+      <w:r>
+        <w:fldChar w:fldCharType="separate"/>
+      </w:r>
+      <w:r>
+        <w:rPr>
+          <w:noProof/>
+        </w:rPr>
+        <w:t>3</w:t>
+      </w:r>
+      <w:r>
+        <w:rPr>
+          <w:noProof/>
+        </w:rPr>
+        <w:fldChar w:fldCharType="end"/>
+      </w:r>
+      <w:r>
+        <w:t xml:space="preserve"> – Image of Project Portal’s map page</w:t>
+      </w:r>
+      <w:bookmarkEnd w:id="6"/>
+    </w:p>
+    <w:p>
+      <w:r>
+        <w:t xml:space="preserve">The file page contains a file browser. On the left side of the </w:t>
+      </w:r>
+      <w:r>
+        <w:t>file browser is a folder tree that</w:t>
+      </w:r>
+      <w:r>
+        <w:t xml:space="preserve"> not only display</w:t>
+      </w:r>
+      <w:r>
+        <w:t>s</w:t>
+      </w:r>
+      <w:r>
+        <w:t xml:space="preserve"> to the user their location but allow</w:t>
+      </w:r>
+      <w:r>
+        <w:t>s</w:t>
+      </w:r>
+      <w:r>
+        <w:t xml:space="preserve"> them to relocate themselves by clicking a different folder. </w:t>
+      </w:r>
+      <w:r>
+        <w:t xml:space="preserve">In the larger box </w:t>
+      </w:r>
+      <w:r>
+        <w:t>to the right of</w:t>
+      </w:r>
+      <w:r>
+        <w:t xml:space="preserve"> the folder tree, the files and directories </w:t>
+      </w:r>
+      <w:r>
+        <w:t xml:space="preserve">within the selected folder are displayed. </w:t>
+      </w:r>
+      <w:r>
+        <w:t xml:space="preserve">If the user right clicks in the in the content display window they will get a menu with items typically seen within a file browser such as open, delete, rename. </w:t>
+      </w:r>
+    </w:p>
+    <w:p>
+      <w:r>
+        <w:t>Above the folde</w:t>
+      </w:r>
+      <w:r>
+        <w:t>r a</w:t>
+      </w:r>
+      <w:r>
+        <w:t>nd file display panes is a tool</w:t>
+      </w:r>
+      <w:r>
+        <w:t xml:space="preserve">bar. The tool bar has buttons to move forward and backwards. It also contains buttons to manipulate folders. There is one for opening a folder, adding a new folder, deleting a folder, and refreshing the folder contents display. Buttons for changing how the contents of how the files and folders are displayed such as in a list or in </w:t>
+      </w:r>
+      <w:r>
+        <w:lastRenderedPageBreak/>
+        <w:t xml:space="preserve">thumbnails are also in the toolbar. </w:t>
+      </w:r>
+      <w:r>
+        <w:t xml:space="preserve">All of the buttons on the toolbar use easily recognizable icons so that users identify which button they need. The buttons also have tooltips if the user hovers their mouse over the button. </w:t>
+      </w:r>
+    </w:p>
+    <w:p>
+      <w:r>
+        <w:t>The final button available on the toolbar is a button for uploading files. When the button is clicked a small window pops up</w:t>
+      </w:r>
+      <w:r>
+        <w:t xml:space="preserve"> with options for uploading files. </w:t>
+      </w:r>
+      <w:r>
+        <w:t>The window also displays the maximum file size and the allowed file types to the user.</w:t>
+      </w:r>
+    </w:p>
+    <w:p>
+      <w:r>
+        <w:rPr>
+          <w:noProof/>
+        </w:rPr>
+        <w:drawing>
+          <wp:inline distT="0" distB="0" distL="0" distR="0" wp14:anchorId="4BC5134B" wp14:editId="6281F05F">
+            <wp:extent cx="5943600" cy="3343275"/>
+            <wp:effectExtent l="38100" t="38100" r="95250" b="104775"/>
+            <wp:docPr id="6" name="Picture 6"/>
+            <wp:cNvGraphicFramePr>
+              <a:graphicFrameLocks xmlns:a="http://schemas.openxmlformats.org/drawingml/2006/main" noChangeAspect="1"/>
+            </wp:cNvGraphicFramePr>
+            <a:graphic xmlns:a="http://schemas.openxmlformats.org/drawingml/2006/main">
+              <a:graphicData uri="http://schemas.openxmlformats.org/drawingml/2006/picture">
+                <pic:pic xmlns:pic="http://schemas.openxmlformats.org/drawingml/2006/picture">
+                  <pic:nvPicPr>
+                    <pic:cNvPr id="6" name="FileCapture.JPG"/>
+                    <pic:cNvPicPr/>
+                  </pic:nvPicPr>
+                  <pic:blipFill>
+                    <a:blip r:embed="rId13" cstate="print">
+                      <a:extLst>
+                        <a:ext uri="{28A0092B-C50C-407E-A947-70E740481C1C}">
+                          <a14:useLocalDpi xmlns:a14="http://schemas.microsoft.com/office/drawing/2010/main" val="0"/>
+                        </a:ext>
+                      </a:extLst>
+                    </a:blip>
+                    <a:stretch>
+                      <a:fillRect/>
+                    </a:stretch>
+                  </pic:blipFill>
+                  <pic:spPr>
+                    <a:xfrm>
+                      <a:off x="0" y="0"/>
+                      <a:ext cx="5943600" cy="3343275"/>
+                    </a:xfrm>
+                    <a:prstGeom prst="rect">
+                      <a:avLst/>
+                    </a:prstGeom>
+                    <a:effectLst>
+                      <a:outerShdw blurRad="50800" dist="38100" dir="2700000" algn="tl" rotWithShape="0">
+                        <a:prstClr val="black">
+                          <a:alpha val="40000"/>
+                        </a:prstClr>
+                      </a:outerShdw>
+                    </a:effectLst>
+                  </pic:spPr>
+                </pic:pic>
+              </a:graphicData>
+            </a:graphic>
+          </wp:inline>
+        </w:drawing>
+      </w:r>
+    </w:p>
+    <w:p>
+      <w:pPr>
+        <w:pStyle w:val="Caption"/>
+      </w:pPr>
+      <w:bookmarkStart w:id="7" w:name="_Toc425757596"/>
+      <w:r>
+        <w:t xml:space="preserve">Figure </w:t>
+      </w:r>
+      <w:r>
+        <w:fldChar w:fldCharType="begin"/>
+      </w:r>
+      <w:r>
+        <w:instrText xml:space="preserve"> STYLEREF 1 \s </w:instrText>
+      </w:r>
+      <w:r>
+        <w:fldChar w:fldCharType="separate"/>
+      </w:r>
+      <w:r>
+        <w:rPr>
+          <w:noProof/>
+        </w:rPr>
+        <w:t>3</w:t>
+      </w:r>
+      <w:r>
+        <w:rPr>
+          <w:noProof/>
+        </w:rPr>
+        <w:fldChar w:fldCharType="end"/>
+      </w:r>
+      <w:r>
+        <w:t>.</w:t>
+      </w:r>
+      <w:r>
+        <w:fldChar w:fldCharType="begin"/>
+      </w:r>
+      <w:r>
+        <w:instrText xml:space="preserve"> SEQ Figure \*</w:instrText>
+      </w:r>
+      <w:r>
+        <w:instrText xml:space="preserve"> ARABIC \s 1 </w:instrText>
+      </w:r>
+      <w:r>
+        <w:fldChar w:fldCharType="separate"/>
+      </w:r>
+      <w:r>
+        <w:rPr>
+          <w:noProof/>
+        </w:rPr>
+        <w:t>4</w:t>
+      </w:r>
+      <w:r>
+        <w:rPr>
+          <w:noProof/>
+        </w:rPr>
+        <w:fldChar w:fldCharType="end"/>
+      </w:r>
+      <w:r>
+        <w:t xml:space="preserve"> – Image of Project Portal’s file page</w:t>
+      </w:r>
+      <w:bookmarkEnd w:id="7"/>
+    </w:p>
+    <w:p>
+      <w:r>
+        <w:t xml:space="preserve">The calendar page </w:t>
+      </w:r>
+      <w:r>
+        <w:t>dis</w:t>
+      </w:r>
+      <w:r>
+        <w:t>plays a</w:t>
+      </w:r>
+      <w:r>
+        <w:t xml:space="preserve"> calendar similar to a calendar you would find bundled with your email program</w:t>
+      </w:r>
+      <w:r>
+        <w:t xml:space="preserve"> within the main box</w:t>
+      </w:r>
+      <w:r>
+        <w:t>.</w:t>
+      </w:r>
+      <w:r>
+        <w:t xml:space="preserve"> Above the main box is a toolbar with controls for the calendar. </w:t>
+      </w:r>
+      <w:r>
+        <w:t xml:space="preserve">On the </w:t>
+      </w:r>
+      <w:r>
+        <w:t>left</w:t>
+      </w:r>
+      <w:r>
+        <w:t>-side</w:t>
+      </w:r>
+      <w:r>
+        <w:t xml:space="preserve"> of the toolbar are buttons for forwards and backwards navigation as well as a </w:t>
+      </w:r>
+      <w:proofErr w:type="spellStart"/>
+      <w:r>
+        <w:t>datepicker</w:t>
+      </w:r>
+      <w:proofErr w:type="spellEnd"/>
+      <w:r>
+        <w:t xml:space="preserve"> to jump directly to a date.</w:t>
+      </w:r>
+      <w:r>
+        <w:t xml:space="preserve"> On the right-ide of the toolbar are buttons to change the view. The view can be changed to display a day, a week, a month or a timeline. In the timeline view the calendar displays a chronological list</w:t>
+      </w:r>
+      <w:r>
+        <w:t xml:space="preserve"> of appointments by day</w:t>
+      </w:r>
+      <w:r>
+        <w:t xml:space="preserve">. </w:t>
+      </w:r>
+    </w:p>
+    <w:p>
+      <w:pPr>
+        <w:pStyle w:val="Caption"/>
+        <w:jc w:val="left"/>
+      </w:pPr>
+      <w:r>
+        <w:rPr>
+          <w:noProof/>
+        </w:rPr>
+        <w:lastRenderedPageBreak/>
+        <w:drawing>
+          <wp:inline distT="0" distB="0" distL="0" distR="0" wp14:anchorId="0715AB4B" wp14:editId="65590A40">
+            <wp:extent cx="5943600" cy="3343275"/>
+            <wp:effectExtent l="38100" t="38100" r="95250" b="104775"/>
+            <wp:docPr id="7" name="Picture 7"/>
+            <wp:cNvGraphicFramePr>
+              <a:graphicFrameLocks xmlns:a="http://schemas.openxmlformats.org/drawingml/2006/main" noChangeAspect="1"/>
+            </wp:cNvGraphicFramePr>
+            <a:graphic xmlns:a="http://schemas.openxmlformats.org/drawingml/2006/main">
+              <a:graphicData uri="http://schemas.openxmlformats.org/drawingml/2006/picture">
+                <pic:pic xmlns:pic="http://schemas.openxmlformats.org/drawingml/2006/picture">
+                  <pic:nvPicPr>
+                    <pic:cNvPr id="7" name="CalendarCapture.JPG"/>
+                    <pic:cNvPicPr/>
+                  </pic:nvPicPr>
+                  <pic:blipFill>
+                    <a:blip r:embed="rId14" cstate="print">
+                      <a:extLst>
+                        <a:ext uri="{28A0092B-C50C-407E-A947-70E740481C1C}">
+                          <a14:useLocalDpi xmlns:a14="http://schemas.microsoft.com/office/drawing/2010/main" val="0"/>
+                        </a:ext>
+                      </a:extLst>
+                    </a:blip>
+                    <a:stretch>
+                      <a:fillRect/>
+                    </a:stretch>
+                  </pic:blipFill>
+                  <pic:spPr>
+                    <a:xfrm>
+                      <a:off x="0" y="0"/>
+                      <a:ext cx="5943600" cy="3343275"/>
+                    </a:xfrm>
+                    <a:prstGeom prst="rect">
+                      <a:avLst/>
+                    </a:prstGeom>
+                    <a:effectLst>
+                      <a:outerShdw blurRad="50800" dist="38100" dir="2700000" algn="tl" rotWithShape="0">
+                        <a:prstClr val="black">
+                          <a:alpha val="40000"/>
+                        </a:prstClr>
+                      </a:outerShdw>
+                    </a:effectLst>
+                  </pic:spPr>
+                </pic:pic>
+              </a:graphicData>
+            </a:graphic>
+          </wp:inline>
+        </w:drawing>
+      </w:r>
+    </w:p>
+    <w:p>
+      <w:pPr>
+        <w:pStyle w:val="Caption"/>
+      </w:pPr>
+      <w:bookmarkStart w:id="8" w:name="_Toc425757626"/>
+      <w:r>
+        <w:t xml:space="preserve">Figure </w:t>
+      </w:r>
+      <w:r>
+        <w:fldChar w:fldCharType="begin"/>
+      </w:r>
+      <w:r>
+        <w:instrText xml:space="preserve"> STYLEREF 1 \s </w:instrText>
+      </w:r>
+      <w:r>
+        <w:fldChar w:fldCharType="separate"/>
+      </w:r>
+      <w:r>
+        <w:rPr>
+          <w:noProof/>
+        </w:rPr>
+        <w:t>3</w:t>
+      </w:r>
+      <w:r>
+        <w:rPr>
+          <w:noProof/>
+        </w:rPr>
+        <w:fldChar w:fldCharType="end"/>
+      </w:r>
+      <w:r>
+        <w:t>.</w:t>
+      </w:r>
+      <w:r>
+        <w:fldChar w:fldCharType="begin"/>
+      </w:r>
+      <w:r>
+        <w:instrText xml:space="preserve"> SEQ Figure \* ARABIC \s 1 </w:instrText>
+      </w:r>
+      <w:r>
+        <w:fldChar w:fldCharType="separate"/>
+      </w:r>
+      <w:r>
+        <w:rPr>
+          <w:noProof/>
+        </w:rPr>
+        <w:t>5</w:t>
+      </w:r>
+      <w:r>
+        <w:rPr>
+          <w:noProof/>
+        </w:rPr>
+        <w:fldChar w:fldCharType="end"/>
+      </w:r>
+      <w:r>
+        <w:t xml:space="preserve"> – Image of Project Portal’s calendar page</w:t>
+      </w:r>
+    </w:p>
+    <w:p>
+      <w:pPr>
+        <w:pStyle w:val="Heading2"/>
+      </w:pPr>
+      <w:r>
+        <w:t>Testing</w:t>
+      </w:r>
+      <w:bookmarkEnd w:id="8"/>
+    </w:p>
+    <w:p>
+      <w:r>
+        <w:t xml:space="preserve">Testing is a very important part of the software development process. Testing is designed to reveal errors and defects within the program. </w:t>
+      </w:r>
+      <w:r>
+        <w:t xml:space="preserve">Constructing quality products continues to be one of software development’s greatest challenges. </w:t>
+      </w:r>
+      <w:r>
+        <w:rPr>
           <w:szCs w:val="24"/>
         </w:rPr>
+        <w:t xml:space="preserve">Testing, one of the most crucial tasks along the software development life cycle, can easily exceed half of a project’s total effort. A successful testing approach can </w:t>
+      </w:r>
+      <w:r>
+        <w:t>save significant effort and increase product quality, thereby increasing customer satisfaction and lowering maintenance costs.</w:t>
+      </w:r>
+      <w:sdt>
+        <w:sdtPr>
+          <w:id w:val="-893039198"/>
+          <w:citation/>
+        </w:sdtPr>
+        <w:sdtEndPr/>
+        <w:sdtContent>
+          <w:r>
+            <w:fldChar w:fldCharType="begin"/>
+          </w:r>
+          <w:r>
+            <w:instrText xml:space="preserve">CITATION Nat06 \l 1033 </w:instrText>
+          </w:r>
+          <w:r>
+            <w:fldChar w:fldCharType="separate"/>
+          </w:r>
+          <w:r>
+            <w:rPr>
+              <w:noProof/>
+            </w:rPr>
+            <w:t xml:space="preserve"> </w:t>
+          </w:r>
+          <w:r>
+            <w:rPr>
+              <w:noProof/>
+            </w:rPr>
+            <w:t>[3]</w:t>
+          </w:r>
+          <w:r>
+            <w:fldChar w:fldCharType="end"/>
+          </w:r>
+        </w:sdtContent>
+      </w:sdt>
+      <w:r>
+        <w:t xml:space="preserve"> </w:t>
+      </w:r>
+    </w:p>
+    <w:p>
+      <w:r>
+        <w:t xml:space="preserve">Project Portal </w:t>
+      </w:r>
+      <w:r>
+        <w:t>primarily uses the agile testing methodology. This methodology is used for all the testing including system testing and acceptance testing. The premise of agile testing is that we are doing testing at the same time as we are developing.</w:t>
+      </w:r>
+      <w:r>
+        <w:t xml:space="preserve"> </w:t>
+      </w:r>
+    </w:p>
+    <w:p>
+      <w:r>
+        <w:t>The first test type</w:t>
+      </w:r>
+      <w:r>
+        <w:t xml:space="preserve"> of testing</w:t>
+      </w:r>
+      <w:r>
+        <w:t xml:space="preserve"> that </w:t>
+      </w:r>
+      <w:r>
+        <w:t>was</w:t>
+      </w:r>
+      <w:r>
+        <w:t xml:space="preserve"> used is unit testing. In unit testing, the program is separated into small parts or units. Each unit is tested on an individual level using a variety of inputs and environments in order to make sure the program operates correctly and as required. </w:t>
+      </w:r>
+      <w:r>
+        <w:t xml:space="preserve">For Project Portal, I split the project into units based on the logical separation of pages. For example, the login page was a test unit. </w:t>
+      </w:r>
+      <w:r>
+        <w:t xml:space="preserve">I created a test for each part of the test unit that tested the functionality </w:t>
+      </w:r>
+      <w:r>
+        <w:lastRenderedPageBreak/>
+        <w:t xml:space="preserve">of each piece within the test unit. </w:t>
+      </w:r>
+      <w:r>
+        <w:t>Unit testing is mainly done during the early stages of the software development process.</w:t>
+      </w:r>
+    </w:p>
+    <w:p>
+      <w:r>
+        <w:t>The second type of testing used by Project Portal was</w:t>
+      </w:r>
+      <w:r>
+        <w:t xml:space="preserve"> system testing</w:t>
+      </w:r>
+      <w:r>
+        <w:t xml:space="preserve">. The primary idea being system testing is to test the entire program as one complete unit. System testing is considered a black box test. This means that the person testing </w:t>
+      </w:r>
+      <w:r>
+        <w:t>does not need to have any understanding of how the program works, all they need to know is what to input and what output to expect.</w:t>
+      </w:r>
+    </w:p>
+    <w:p>
+      <w:r>
+        <w:t xml:space="preserve">The final type of testing used by Project Portal was user acceptance testing. </w:t>
+      </w:r>
+      <w:r>
+        <w:t>User Acceptance Testing (UAT) - also called beta testing, application testing, and/or end user testing - is a phase of software development in which the software is tested in the "real world" by the intended audience or a business representative. Whilst the technical testing of IT systems is a highly professional and exhaustive process, testing of business functionality is an entirely different proposition.</w:t>
+      </w:r>
+      <w:sdt>
+        <w:sdtPr>
+          <w:id w:val="-2054142488"/>
+          <w:citation/>
+        </w:sdtPr>
+        <w:sdtEndPr/>
+        <w:sdtContent>
+          <w:r>
+            <w:fldChar w:fldCharType="begin"/>
+          </w:r>
+          <w:r>
+            <w:instrText xml:space="preserve"> CITATION Bor15 \l 1033 </w:instrText>
+          </w:r>
+          <w:r>
+            <w:fldChar w:fldCharType="separate"/>
+          </w:r>
+          <w:r>
+            <w:rPr>
+              <w:noProof/>
+            </w:rPr>
+            <w:t xml:space="preserve"> </w:t>
+          </w:r>
+          <w:r>
+            <w:rPr>
+              <w:noProof/>
+            </w:rPr>
+            <w:t>[4]</w:t>
+          </w:r>
+          <w:r>
+            <w:fldChar w:fldCharType="end"/>
+          </w:r>
+        </w:sdtContent>
+      </w:sdt>
+      <w:r>
+        <w:t xml:space="preserve"> </w:t>
+      </w:r>
+      <w:r>
+        <w:t>User acceptance testing</w:t>
+      </w:r>
+      <w:r>
+        <w:t xml:space="preserve"> includes</w:t>
+      </w:r>
+      <w:r>
+        <w:t xml:space="preserve"> test</w:t>
+      </w:r>
+      <w:r>
+        <w:t>ing</w:t>
+      </w:r>
+      <w:r>
+        <w:t xml:space="preserve"> the system both for its functionality as well as if it meets the project requirements. Typically, user acceptanc</w:t>
+      </w:r>
+      <w:r>
+        <w:t xml:space="preserve">e tests are the last tests done on the program before it is released. </w:t>
+      </w:r>
+    </w:p>
+    <w:p>
+      <w:r>
+        <w:t>Using all of these different types of tests during the project development, allowed me to test the program at various levels. This was a very comprehensive testing methodology. While more testing could have been done, I believe the testing adequately covered the program in order to find the bugs and missing features. The customer was the final person to complete testing on the program therefore if the customer was satisfied that the program meet the requirements and was error free</w:t>
+      </w:r>
+      <w:r>
+        <w:t xml:space="preserve">, then the program should be considered complete. </w:t>
+      </w:r>
+    </w:p>
+    <w:p>
+      <w:pPr>
+        <w:pStyle w:val="Heading3"/>
       </w:pPr>
       <w:r>
-        <w:rPr>
-          <w:rFonts w:ascii="Times New Roman" w:hAnsi="Times New Roman" w:cs="Times New Roman"/>
-          <w:sz w:val="24"/>
-          <w:szCs w:val="24"/>
-        </w:rPr>
+        <w:t>Agile</w:t>
+      </w:r>
+    </w:p>
+    <w:p>
+      <w:r>
+        <w:t>Agile programming is based off the</w:t>
+      </w:r>
+      <w:r>
+        <w:t xml:space="preserve"> agile manifesto. The basics of the manifesto</w:t>
+      </w:r>
+      <w:r>
+        <w:t xml:space="preserve"> come down to being flexible in both project design as well as customer interaction. </w:t>
+      </w:r>
+      <w:r>
+        <w:t xml:space="preserve">Agile programming accomplishes the main tenets by using several practices such as test-first programming, frequent refactoring, and continuous integration. </w:t>
+      </w:r>
+    </w:p>
+    <w:p>
+      <w:r>
+        <w:t>Agile project management is also built up</w:t>
+      </w:r>
+      <w:r>
+        <w:t>on the agile manifesto.</w:t>
+      </w:r>
+      <w:r>
+        <w:t xml:space="preserve"> </w:t>
+      </w:r>
+      <w:r>
+        <w:t>While</w:t>
+      </w:r>
+      <w:r>
+        <w:t xml:space="preserve"> agile programming focuses on using agile techniques to accomplish the agile methodology. </w:t>
+      </w:r>
+      <w:r>
+        <w:t>A</w:t>
+      </w:r>
+      <w:r>
+        <w:t>gile project management focuses on the project as a whole.</w:t>
+      </w:r>
+      <w:r>
+        <w:t xml:space="preserve"> </w:t>
+      </w:r>
+      <w:r>
+        <w:t xml:space="preserve">Agile project management lets software project managers and employees alike adapt to changing circumstances, rather than try to impose rigid </w:t>
+      </w:r>
+      <w:r>
+        <w:lastRenderedPageBreak/>
+        <w:t xml:space="preserve">formal controls, as in traditional linear </w:t>
+      </w:r>
+      <w:r>
+        <w:t>development methods.</w:t>
+      </w:r>
+      <w:sdt>
+        <w:sdtPr>
+          <w:id w:val="-954485858"/>
+          <w:citation/>
+        </w:sdtPr>
+        <w:sdtContent>
+          <w:r>
+            <w:fldChar w:fldCharType="begin"/>
+          </w:r>
+          <w:r>
+            <w:instrText xml:space="preserve">CITATION Aug05 \l 1033 </w:instrText>
+          </w:r>
+          <w:r>
+            <w:fldChar w:fldCharType="separate"/>
+          </w:r>
+          <w:r>
+            <w:rPr>
+              <w:noProof/>
+            </w:rPr>
+            <w:t xml:space="preserve"> </w:t>
+          </w:r>
+          <w:r>
+            <w:rPr>
+              <w:noProof/>
+            </w:rPr>
+            <w:t>[5]</w:t>
+          </w:r>
+          <w:r>
+            <w:fldChar w:fldCharType="end"/>
+          </w:r>
+        </w:sdtContent>
+      </w:sdt>
+      <w:r>
+        <w:t xml:space="preserve"> The main keys to agile project management are to increase customer communication, flexibility, and delivery of a quality product within the shortest amount of time possible.</w:t>
+      </w:r>
+    </w:p>
+    <w:p/>
+    <w:p>
+      <w:r>
         <w:br w:type="page"/>
       </w:r>
     </w:p>
@@ -1065,8 +2700,8 @@
         </w:rPr>
       </w:pPr>
     </w:p>
-    <w:bookmarkStart w:id="4" w:name="_Toc413004105" w:displacedByCustomXml="next"/>
-    <w:bookmarkStart w:id="5" w:name="_Toc410983700" w:displacedByCustomXml="next"/>
+    <w:bookmarkStart w:id="9" w:name="_Toc410983700" w:displacedByCustomXml="next"/>
+    <w:bookmarkStart w:id="10" w:name="_Toc425757627" w:displacedByCustomXml="next"/>
     <w:sdt>
       <w:sdtPr>
         <w:rPr>
@@ -1084,13 +2719,18 @@
       <w:sdtEndPr>
         <w:rPr>
           <w:rFonts w:ascii="Times New Roman" w:hAnsi="Times New Roman" w:cs="Times New Roman"/>
-          <w:sz w:val="28"/>
+          <w:sz w:val="24"/>
         </w:rPr>
       </w:sdtEndPr>
       <w:sdtContent>
         <w:p>
           <w:pPr>
             <w:pStyle w:val="Heading1"/>
+            <w:numPr>
+              <w:ilvl w:val="0"/>
+              <w:numId w:val="0"/>
+            </w:numPr>
+            <w:ind w:left="432"/>
             <w:rPr>
               <w:sz w:val="36"/>
             </w:rPr>
@@ -1098,68 +2738,325 @@
           <w:r>
             <w:t>References</w:t>
           </w:r>
-          <w:bookmarkEnd w:id="5"/>
-          <w:bookmarkEnd w:id="4"/>
+          <w:bookmarkEnd w:id="10"/>
+          <w:bookmarkEnd w:id="9"/>
         </w:p>
         <w:sdt>
           <w:sdtPr>
-            <w:rPr>
-              <w:rFonts w:ascii="Times New Roman" w:hAnsi="Times New Roman" w:cs="Times New Roman"/>
-            </w:rPr>
             <w:id w:val="-573587230"/>
             <w:bibliography/>
           </w:sdtPr>
-          <w:sdtEndPr>
-            <w:rPr>
-              <w:sz w:val="28"/>
-            </w:rPr>
-          </w:sdtEndPr>
+          <w:sdtEndPr/>
           <w:sdtContent>
             <w:p>
               <w:pPr>
                 <w:rPr>
-                  <w:rFonts w:ascii="Times New Roman" w:hAnsi="Times New Roman" w:cs="Times New Roman"/>
-                  <w:sz w:val="28"/>
+                  <w:rFonts w:asciiTheme="minorHAnsi" w:hAnsiTheme="minorHAnsi" w:cstheme="minorBidi"/>
+                  <w:noProof/>
+                  <w:sz w:val="22"/>
                 </w:rPr>
               </w:pPr>
               <w:r>
-                <w:rPr>
-                  <w:rFonts w:ascii="Times New Roman" w:hAnsi="Times New Roman" w:cs="Times New Roman"/>
-                  <w:sz w:val="24"/>
-                </w:rPr>
                 <w:fldChar w:fldCharType="begin"/>
               </w:r>
               <w:r>
-                <w:rPr>
-                  <w:rFonts w:ascii="Times New Roman" w:hAnsi="Times New Roman" w:cs="Times New Roman"/>
-                  <w:sz w:val="24"/>
-                </w:rPr>
                 <w:instrText xml:space="preserve"> BIBLIOGRAPHY </w:instrText>
               </w:r>
               <w:r>
-                <w:rPr>
-                  <w:rFonts w:ascii="Times New Roman" w:hAnsi="Times New Roman" w:cs="Times New Roman"/>
-                  <w:sz w:val="24"/>
-                </w:rPr>
                 <w:fldChar w:fldCharType="separate"/>
               </w:r>
+            </w:p>
+            <w:tbl>
+              <w:tblPr>
+                <w:tblW w:w="5000" w:type="pct"/>
+                <w:tblCellSpacing w:w="15" w:type="dxa"/>
+                <w:tblCellMar>
+                  <w:top w:w="15" w:type="dxa"/>
+                  <w:left w:w="15" w:type="dxa"/>
+                  <w:bottom w:w="15" w:type="dxa"/>
+                  <w:right w:w="15" w:type="dxa"/>
+                </w:tblCellMar>
+                <w:tblLook w:val="04A0" w:firstRow="1" w:lastRow="0" w:firstColumn="1" w:lastColumn="0" w:noHBand="0" w:noVBand="1"/>
+              </w:tblPr>
+              <w:tblGrid>
+                <w:gridCol w:w="355"/>
+                <w:gridCol w:w="9005"/>
+              </w:tblGrid>
+              <w:tr>
+                <w:trPr>
+                  <w:divId w:val="178587105"/>
+                  <w:tblCellSpacing w:w="15" w:type="dxa"/>
+                </w:trPr>
+                <w:tc>
+                  <w:tcPr>
+                    <w:tcW w:w="50" w:type="pct"/>
+                    <w:hideMark/>
+                  </w:tcPr>
+                  <w:p>
+                    <w:pPr>
+                      <w:pStyle w:val="Bibliography"/>
+                      <w:rPr>
+                        <w:noProof/>
+                        <w:szCs w:val="24"/>
+                      </w:rPr>
+                    </w:pPr>
+                    <w:r>
+                      <w:rPr>
+                        <w:noProof/>
+                      </w:rPr>
+                      <w:t xml:space="preserve">[1] </w:t>
+                    </w:r>
+                  </w:p>
+                </w:tc>
+                <w:tc>
+                  <w:tcPr>
+                    <w:tcW w:w="0" w:type="auto"/>
+                    <w:hideMark/>
+                  </w:tcPr>
+                  <w:p>
+                    <w:pPr>
+                      <w:pStyle w:val="Bibliography"/>
+                      <w:rPr>
+                        <w:noProof/>
+                      </w:rPr>
+                    </w:pPr>
+                    <w:r>
+                      <w:rPr>
+                        <w:noProof/>
+                      </w:rPr>
+                      <w:t>T. Walker, "Why simple websites are scientifically better," ConversionXL, 2015. [Online]. Available: http://conversionxl.com/why-simple-websites-are-scientifically-better/. [Accessed July 2015].</w:t>
+                    </w:r>
+                  </w:p>
+                </w:tc>
+              </w:tr>
+              <w:tr>
+                <w:trPr>
+                  <w:divId w:val="178587105"/>
+                  <w:tblCellSpacing w:w="15" w:type="dxa"/>
+                </w:trPr>
+                <w:tc>
+                  <w:tcPr>
+                    <w:tcW w:w="50" w:type="pct"/>
+                    <w:hideMark/>
+                  </w:tcPr>
+                  <w:p>
+                    <w:pPr>
+                      <w:pStyle w:val="Bibliography"/>
+                      <w:rPr>
+                        <w:noProof/>
+                      </w:rPr>
+                    </w:pPr>
+                    <w:r>
+                      <w:rPr>
+                        <w:noProof/>
+                      </w:rPr>
+                      <w:t xml:space="preserve">[2] </w:t>
+                    </w:r>
+                  </w:p>
+                </w:tc>
+                <w:tc>
+                  <w:tcPr>
+                    <w:tcW w:w="0" w:type="auto"/>
+                    <w:hideMark/>
+                  </w:tcPr>
+                  <w:p>
+                    <w:pPr>
+                      <w:pStyle w:val="Bibliography"/>
+                      <w:rPr>
+                        <w:noProof/>
+                      </w:rPr>
+                    </w:pPr>
+                    <w:r>
+                      <w:rPr>
+                        <w:noProof/>
+                      </w:rPr>
+                      <w:t>J. Jovanovic, "Designing User Interfaces For Business Web Applications," Smashing Magazine, 25 February 2010. [Online]. Available: http://www.smashingmagazine.com/2010/02/designing-user-interfaces-for-business-web-applications/. [Accessed 07 2015].</w:t>
+                    </w:r>
+                  </w:p>
+                </w:tc>
+              </w:tr>
+              <w:tr>
+                <w:trPr>
+                  <w:divId w:val="178587105"/>
+                  <w:tblCellSpacing w:w="15" w:type="dxa"/>
+                </w:trPr>
+                <w:tc>
+                  <w:tcPr>
+                    <w:tcW w:w="50" w:type="pct"/>
+                    <w:hideMark/>
+                  </w:tcPr>
+                  <w:p>
+                    <w:pPr>
+                      <w:pStyle w:val="Bibliography"/>
+                      <w:rPr>
+                        <w:noProof/>
+                      </w:rPr>
+                    </w:pPr>
+                    <w:r>
+                      <w:rPr>
+                        <w:noProof/>
+                      </w:rPr>
+                      <w:t xml:space="preserve">[3] </w:t>
+                    </w:r>
+                  </w:p>
+                </w:tc>
+                <w:tc>
+                  <w:tcPr>
+                    <w:tcW w:w="0" w:type="auto"/>
+                    <w:hideMark/>
+                  </w:tcPr>
+                  <w:p>
+                    <w:pPr>
+                      <w:pStyle w:val="Bibliography"/>
+                      <w:rPr>
+                        <w:noProof/>
+                      </w:rPr>
+                    </w:pPr>
+                    <w:r>
+                      <w:rPr>
+                        <w:noProof/>
+                      </w:rPr>
+                      <w:t xml:space="preserve">N. Juristo, A. M. Moreno and W. Strigel, "Software Testing Practices in Industry," </w:t>
+                    </w:r>
+                    <w:r>
+                      <w:rPr>
+                        <w:i/>
+                        <w:iCs/>
+                        <w:noProof/>
+                      </w:rPr>
+                      <w:t xml:space="preserve">IEEE Software, </w:t>
+                    </w:r>
+                    <w:r>
+                      <w:rPr>
+                        <w:noProof/>
+                      </w:rPr>
+                      <w:t xml:space="preserve">vol. 23, no. 4, pp. 19-21, 2006. </w:t>
+                    </w:r>
+                  </w:p>
+                </w:tc>
+              </w:tr>
+              <w:tr>
+                <w:trPr>
+                  <w:divId w:val="178587105"/>
+                  <w:tblCellSpacing w:w="15" w:type="dxa"/>
+                </w:trPr>
+                <w:tc>
+                  <w:tcPr>
+                    <w:tcW w:w="50" w:type="pct"/>
+                    <w:hideMark/>
+                  </w:tcPr>
+                  <w:p>
+                    <w:pPr>
+                      <w:pStyle w:val="Bibliography"/>
+                      <w:rPr>
+                        <w:noProof/>
+                      </w:rPr>
+                    </w:pPr>
+                    <w:r>
+                      <w:rPr>
+                        <w:noProof/>
+                      </w:rPr>
+                      <w:t xml:space="preserve">[4] </w:t>
+                    </w:r>
+                  </w:p>
+                </w:tc>
+                <w:tc>
+                  <w:tcPr>
+                    <w:tcW w:w="0" w:type="auto"/>
+                    <w:hideMark/>
+                  </w:tcPr>
+                  <w:p>
+                    <w:pPr>
+                      <w:pStyle w:val="Bibliography"/>
+                      <w:rPr>
+                        <w:noProof/>
+                      </w:rPr>
+                    </w:pPr>
+                    <w:r>
+                      <w:rPr>
+                        <w:noProof/>
+                      </w:rPr>
+                      <w:t>V. Bordo, "Overview of User Acceptance Testing (UAT) for Business Analysts (BAs)," Developmentor, [Online]. Available: https://www.develop.com/useracceptancetests. [Accessed July 2015].</w:t>
+                    </w:r>
+                  </w:p>
+                </w:tc>
+              </w:tr>
+              <w:tr>
+                <w:trPr>
+                  <w:divId w:val="178587105"/>
+                  <w:tblCellSpacing w:w="15" w:type="dxa"/>
+                </w:trPr>
+                <w:tc>
+                  <w:tcPr>
+                    <w:tcW w:w="50" w:type="pct"/>
+                    <w:hideMark/>
+                  </w:tcPr>
+                  <w:p>
+                    <w:pPr>
+                      <w:pStyle w:val="Bibliography"/>
+                      <w:rPr>
+                        <w:noProof/>
+                      </w:rPr>
+                    </w:pPr>
+                    <w:r>
+                      <w:rPr>
+                        <w:noProof/>
+                      </w:rPr>
+                      <w:t xml:space="preserve">[5] </w:t>
+                    </w:r>
+                  </w:p>
+                </w:tc>
+                <w:tc>
+                  <w:tcPr>
+                    <w:tcW w:w="0" w:type="auto"/>
+                    <w:hideMark/>
+                  </w:tcPr>
+                  <w:p>
+                    <w:pPr>
+                      <w:pStyle w:val="Bibliography"/>
+                      <w:rPr>
+                        <w:noProof/>
+                      </w:rPr>
+                    </w:pPr>
+                    <w:r>
+                      <w:rPr>
+                        <w:noProof/>
+                      </w:rPr>
+                      <w:t xml:space="preserve">S. Augustine, B. Payne, F. Sencindiver and S. Woodcock, "Agile project managment: Steering from the edges," </w:t>
+                    </w:r>
+                    <w:r>
+                      <w:rPr>
+                        <w:i/>
+                        <w:iCs/>
+                        <w:noProof/>
+                      </w:rPr>
+                      <w:t xml:space="preserve">Communications of the ACM, </w:t>
+                    </w:r>
+                    <w:r>
+                      <w:rPr>
+                        <w:noProof/>
+                      </w:rPr>
+                      <w:t xml:space="preserve">vol. 48, no. 12, pp. 85-89, 2005. </w:t>
+                    </w:r>
+                  </w:p>
+                </w:tc>
+              </w:tr>
+            </w:tbl>
+            <w:p>
+              <w:pPr>
+                <w:divId w:val="178587105"/>
+                <w:rPr>
+                  <w:rFonts w:eastAsia="Times New Roman"/>
+                  <w:noProof/>
+                </w:rPr>
+              </w:pPr>
+            </w:p>
+            <w:p>
               <w:r>
                 <w:rPr>
-                  <w:rFonts w:ascii="Times New Roman" w:hAnsi="Times New Roman" w:cs="Times New Roman"/>
                   <w:b/>
                   <w:bCs/>
                   <w:noProof/>
-                  <w:sz w:val="24"/>
-                </w:rPr>
-                <w:t>There are no sources in the current document.</w:t>
-              </w:r>
-              <w:r>
-                <w:rPr>
-                  <w:rFonts w:ascii="Times New Roman" w:hAnsi="Times New Roman" w:cs="Times New Roman"/>
-                  <w:b/>
-                  <w:bCs/>
-                  <w:noProof/>
-                  <w:sz w:val="24"/>
                 </w:rPr>
                 <w:fldChar w:fldCharType="end"/>
               </w:r>
@@ -1171,9 +3068,6 @@
     <w:p>
       <w:pPr>
         <w:pStyle w:val="TOC1"/>
-        <w:tabs>
-          <w:tab w:val="right" w:leader="dot" w:pos="9350"/>
-        </w:tabs>
       </w:pPr>
     </w:p>
     <w:p>
@@ -1191,19 +3085,14 @@
     <w:p>
       <w:pPr>
         <w:pStyle w:val="Heading7"/>
-        <w:rPr>
-          <w:color w:val="auto"/>
-        </w:rPr>
       </w:pPr>
-      <w:bookmarkStart w:id="6" w:name="_Toc413004106"/>
-      <w:bookmarkEnd w:id="6"/>
+      <w:bookmarkStart w:id="11" w:name="_Toc425757628"/>
+      <w:bookmarkEnd w:id="11"/>
     </w:p>
     <w:p/>
     <w:p>
       <w:pPr>
         <w:rPr>
-          <w:rFonts w:ascii="Times New Roman" w:hAnsi="Times New Roman" w:cs="Times New Roman"/>
-          <w:sz w:val="24"/>
           <w:szCs w:val="24"/>
         </w:rPr>
       </w:pPr>
@@ -1228,38 +3117,17 @@
             <v:path o:extrusionok="f" gradientshapeok="t" o:connecttype="rect"/>
             <o:lock v:ext="edit" aspectratio="t"/>
           </v:shapetype>
-          <v:shape id="_x0000_i1025" type="#_x0000_t75" style="width:467.55pt;height:281.45pt" o:ole="">
-            <v:imagedata r:id="rId10" o:title=""/>
+          <v:shape id="_x0000_i1025" type="#_x0000_t75" style="width:467.1pt;height:280.6pt" o:ole="">
+            <v:imagedata r:id="rId15" o:title=""/>
           </v:shape>
-          <o:OLEObject Type="Embed" ProgID="Visio.Drawing.15" ShapeID="_x0000_i1025" DrawAspect="Content" ObjectID="_1486926957" r:id="rId11"/>
+          <o:OLEObject Type="Embed" ProgID="Visio.Drawing.15" ShapeID="_x0000_i1025" DrawAspect="Content" ObjectID="_1500117199" r:id="rId16"/>
         </w:object>
       </w:r>
     </w:p>
+    <w:p/>
+    <w:p/>
     <w:p>
       <w:pPr>
-        <w:rPr>
-          <w:rFonts w:ascii="Times New Roman" w:hAnsi="Times New Roman" w:cs="Times New Roman"/>
-          <w:sz w:val="24"/>
-          <w:szCs w:val="24"/>
-        </w:rPr>
-      </w:pPr>
-    </w:p>
-    <w:p>
-      <w:pPr>
-        <w:rPr>
-          <w:rFonts w:ascii="Times New Roman" w:hAnsi="Times New Roman" w:cs="Times New Roman"/>
-          <w:sz w:val="24"/>
-          <w:szCs w:val="24"/>
-        </w:rPr>
-      </w:pPr>
-    </w:p>
-    <w:p>
-      <w:pPr>
-        <w:rPr>
-          <w:rFonts w:ascii="Times New Roman" w:hAnsi="Times New Roman" w:cs="Times New Roman"/>
-          <w:sz w:val="24"/>
-          <w:szCs w:val="24"/>
-        </w:rPr>
         <w:sectPr>
           <w:pgSz w:w="12240" w:h="15840"/>
           <w:pgMar w:top="1440" w:right="1440" w:bottom="1440" w:left="1440" w:header="720" w:footer="720" w:gutter="0"/>
@@ -1273,67 +3141,20 @@
     <w:p>
       <w:pPr>
         <w:pStyle w:val="Heading7"/>
-        <w:rPr>
-          <w:color w:val="auto"/>
-        </w:rPr>
       </w:pPr>
-      <w:bookmarkStart w:id="7" w:name="_Toc413004107"/>
-      <w:bookmarkEnd w:id="7"/>
+      <w:bookmarkStart w:id="12" w:name="_Toc425757629"/>
+      <w:bookmarkEnd w:id="12"/>
+    </w:p>
+    <w:p/>
+    <w:p/>
+    <w:p>
+      <w:r>
+        <w:t>For project code please see:</w:t>
+      </w:r>
     </w:p>
     <w:p>
-      <w:pPr>
-        <w:rPr>
-          <w:rFonts w:ascii="Times New Roman" w:hAnsi="Times New Roman" w:cs="Times New Roman"/>
-          <w:sz w:val="24"/>
-        </w:rPr>
-      </w:pPr>
-    </w:p>
-    <w:p>
-      <w:pPr>
-        <w:rPr>
-          <w:rFonts w:ascii="Times New Roman" w:hAnsi="Times New Roman" w:cs="Times New Roman"/>
-          <w:sz w:val="24"/>
-        </w:rPr>
-      </w:pPr>
-    </w:p>
-    <w:p>
-      <w:pPr>
-        <w:rPr>
-          <w:rFonts w:ascii="Times New Roman" w:hAnsi="Times New Roman" w:cs="Times New Roman"/>
-          <w:sz w:val="24"/>
-        </w:rPr>
-      </w:pPr>
-      <w:r>
-        <w:rPr>
-          <w:rFonts w:ascii="Times New Roman" w:hAnsi="Times New Roman" w:cs="Times New Roman"/>
-          <w:sz w:val="24"/>
-        </w:rPr>
-        <w:t>For project code please see:</w:t>
-      </w:r>
-    </w:p>
-    <w:p>
-      <w:pPr>
-        <w:rPr>
-          <w:rFonts w:ascii="Times New Roman" w:hAnsi="Times New Roman" w:cs="Times New Roman"/>
-          <w:sz w:val="24"/>
-        </w:rPr>
-      </w:pPr>
-      <w:r>
-        <w:rPr>
-          <w:rFonts w:ascii="Times New Roman" w:hAnsi="Times New Roman" w:cs="Times New Roman"/>
-          <w:sz w:val="24"/>
-        </w:rPr>
-        <w:t>https://github.com/YukonJack777/CSCE470-Capstone</w:t>
-      </w:r>
-      <w:r>
-        <w:t>/</w:t>
-      </w:r>
-      <w:r>
-        <w:rPr>
-          <w:rFonts w:ascii="Times New Roman" w:hAnsi="Times New Roman" w:cs="Times New Roman"/>
-          <w:sz w:val="24"/>
-        </w:rPr>
-        <w:t>tree/master/projectsuite</w:t>
+      <w:r>
+        <w:t>https://github.com/YukonJack777/CSCE470-Capstone/tree/master/projectsuite</w:t>
       </w:r>
     </w:p>
     <w:p/>
@@ -1353,9 +3174,6 @@
 <w:endnotes xmlns:wpc="http://schemas.microsoft.com/office/word/2010/wordprocessingCanvas" xmlns:mc="http://schemas.openxmlformats.org/markup-compatibility/2006" xmlns:o="urn:schemas-microsoft-com:office:office" xmlns:r="http://schemas.openxmlformats.org/officeDocument/2006/relationships" xmlns:m="http://schemas.openxmlformats.org/officeDocument/2006/math" xmlns:v="urn:schemas-microsoft-com:vml" xmlns:wp14="http://schemas.microsoft.com/office/word/2010/wordprocessingDrawing" xmlns:wp="http://schemas.openxmlformats.org/drawingml/2006/wordprocessingDrawing" xmlns:w10="urn:schemas-microsoft-com:office:word" xmlns:w="http://schemas.openxmlformats.org/wordprocessingml/2006/main" xmlns:w14="http://schemas.microsoft.com/office/word/2010/wordml" xmlns:w15="http://schemas.microsoft.com/office/word/2012/wordml" xmlns:wpg="http://schemas.microsoft.com/office/word/2010/wordprocessingGroup" xmlns:wpi="http://schemas.microsoft.com/office/word/2010/wordprocessingInk" xmlns:wne="http://schemas.microsoft.com/office/word/2006/wordml" xmlns:wps="http://schemas.microsoft.com/office/word/2010/wordprocessingShape" mc:Ignorable="w14 w15 wp14">
   <w:endnote w:type="separator" w:id="-1">
     <w:p>
-      <w:pPr>
-        <w:spacing w:after="0" w:line="240" w:lineRule="auto"/>
-      </w:pPr>
       <w:r>
         <w:separator/>
       </w:r>
@@ -1363,9 +3181,6 @@
   </w:endnote>
   <w:endnote w:type="continuationSeparator" w:id="0">
     <w:p>
-      <w:pPr>
-        <w:spacing w:after="0" w:line="240" w:lineRule="auto"/>
-      </w:pPr>
       <w:r>
         <w:continuationSeparator/>
       </w:r>
@@ -1379,9 +3194,6 @@
   <w:p>
     <w:pPr>
       <w:pStyle w:val="Footer"/>
-      <w:tabs>
-        <w:tab w:val="left" w:pos="3891"/>
-      </w:tabs>
     </w:pPr>
     <w:r>
       <w:tab/>
@@ -1399,9 +3211,6 @@
 <w:footnotes xmlns:wpc="http://schemas.microsoft.com/office/word/2010/wordprocessingCanvas" xmlns:mc="http://schemas.openxmlformats.org/markup-compatibility/2006" xmlns:o="urn:schemas-microsoft-com:office:office" xmlns:r="http://schemas.openxmlformats.org/officeDocument/2006/relationships" xmlns:m="http://schemas.openxmlformats.org/officeDocument/2006/math" xmlns:v="urn:schemas-microsoft-com:vml" xmlns:wp14="http://schemas.microsoft.com/office/word/2010/wordprocessingDrawing" xmlns:wp="http://schemas.openxmlformats.org/drawingml/2006/wordprocessingDrawing" xmlns:w10="urn:schemas-microsoft-com:office:word" xmlns:w="http://schemas.openxmlformats.org/wordprocessingml/2006/main" xmlns:w14="http://schemas.microsoft.com/office/word/2010/wordml" xmlns:w15="http://schemas.microsoft.com/office/word/2012/wordml" xmlns:wpg="http://schemas.microsoft.com/office/word/2010/wordprocessingGroup" xmlns:wpi="http://schemas.microsoft.com/office/word/2010/wordprocessingInk" xmlns:wne="http://schemas.microsoft.com/office/word/2006/wordml" xmlns:wps="http://schemas.microsoft.com/office/word/2010/wordprocessingShape" mc:Ignorable="w14 w15 wp14">
   <w:footnote w:type="separator" w:id="-1">
     <w:p>
-      <w:pPr>
-        <w:spacing w:after="0" w:line="240" w:lineRule="auto"/>
-      </w:pPr>
       <w:r>
         <w:separator/>
       </w:r>
@@ -1409,9 +3218,6 @@
   </w:footnote>
   <w:footnote w:type="continuationSeparator" w:id="0">
     <w:p>
-      <w:pPr>
-        <w:spacing w:after="0" w:line="240" w:lineRule="auto"/>
-      </w:pPr>
       <w:r>
         <w:continuationSeparator/>
       </w:r>
@@ -1425,48 +3231,20 @@
   <w:p>
     <w:pPr>
       <w:pStyle w:val="Header"/>
-      <w:jc w:val="right"/>
-      <w:rPr>
-        <w:rFonts w:ascii="Times New Roman" w:hAnsi="Times New Roman" w:cs="Times New Roman"/>
-        <w:i/>
-        <w:sz w:val="24"/>
-        <w:szCs w:val="24"/>
-      </w:rPr>
     </w:pPr>
     <w:r>
-      <w:rPr>
-        <w:rFonts w:ascii="Times New Roman" w:hAnsi="Times New Roman" w:cs="Times New Roman"/>
-        <w:i/>
-        <w:sz w:val="24"/>
-        <w:szCs w:val="24"/>
-      </w:rPr>
-      <w:t xml:space="preserve">CHAPTER 2 </w:t>
+      <w:t>CHAPTER 3</w:t>
     </w:r>
     <w:r>
-      <w:rPr>
-        <w:rFonts w:ascii="Times New Roman" w:hAnsi="Times New Roman" w:cs="Times New Roman"/>
-        <w:i/>
-        <w:sz w:val="24"/>
-        <w:szCs w:val="24"/>
-      </w:rPr>
+      <w:t xml:space="preserve"> </w:t>
+    </w:r>
+    <w:r>
       <w:t>–</w:t>
     </w:r>
     <w:r>
-      <w:rPr>
-        <w:rFonts w:ascii="Times New Roman" w:hAnsi="Times New Roman" w:cs="Times New Roman"/>
-        <w:i/>
-        <w:sz w:val="24"/>
-        <w:szCs w:val="24"/>
-      </w:rPr>
       <w:t xml:space="preserve"> </w:t>
     </w:r>
     <w:r>
-      <w:rPr>
-        <w:rFonts w:ascii="Times New Roman" w:hAnsi="Times New Roman" w:cs="Times New Roman"/>
-        <w:i/>
-        <w:sz w:val="24"/>
-        <w:szCs w:val="24"/>
-      </w:rPr>
       <w:t>Design and Testing / User Interface</w:t>
     </w:r>
   </w:p>
@@ -1475,7 +3253,130 @@
 
 <file path=word/numbering.xml><?xml version="1.0" encoding="utf-8"?>
 <w:numbering xmlns:wpc="http://schemas.microsoft.com/office/word/2010/wordprocessingCanvas" xmlns:mc="http://schemas.openxmlformats.org/markup-compatibility/2006" xmlns:o="urn:schemas-microsoft-com:office:office" xmlns:r="http://schemas.openxmlformats.org/officeDocument/2006/relationships" xmlns:m="http://schemas.openxmlformats.org/officeDocument/2006/math" xmlns:v="urn:schemas-microsoft-com:vml" xmlns:wp14="http://schemas.microsoft.com/office/word/2010/wordprocessingDrawing" xmlns:wp="http://schemas.openxmlformats.org/drawingml/2006/wordprocessingDrawing" xmlns:w10="urn:schemas-microsoft-com:office:word" xmlns:w="http://schemas.openxmlformats.org/wordprocessingml/2006/main" xmlns:w14="http://schemas.microsoft.com/office/word/2010/wordml" xmlns:w15="http://schemas.microsoft.com/office/word/2012/wordml" xmlns:wpg="http://schemas.microsoft.com/office/word/2010/wordprocessingGroup" xmlns:wpi="http://schemas.microsoft.com/office/word/2010/wordprocessingInk" xmlns:wne="http://schemas.microsoft.com/office/word/2006/wordml" xmlns:wps="http://schemas.microsoft.com/office/word/2010/wordprocessingShape" mc:Ignorable="w14 w15 wp14">
-  <w:abstractNum w:abstractNumId="0">
+  <w:abstractNum w:abstractNumId="0" w15:restartNumberingAfterBreak="0">
+    <w:nsid w:val="2CDF2400"/>
+    <w:multiLevelType w:val="multilevel"/>
+    <w:tmpl w:val="46D24726"/>
+    <w:lvl w:ilvl="0">
+      <w:start w:val="3"/>
+      <w:numFmt w:val="decimal"/>
+      <w:pStyle w:val="Heading1"/>
+      <w:lvlText w:val="%1"/>
+      <w:lvlJc w:val="left"/>
+      <w:pPr>
+        <w:ind w:left="432" w:hanging="432"/>
+      </w:pPr>
+      <w:rPr>
+        <w:rFonts w:hint="default"/>
+      </w:rPr>
+    </w:lvl>
+    <w:lvl w:ilvl="1">
+      <w:start w:val="1"/>
+      <w:numFmt w:val="decimal"/>
+      <w:pStyle w:val="Heading2"/>
+      <w:lvlText w:val="%1.%2"/>
+      <w:lvlJc w:val="left"/>
+      <w:pPr>
+        <w:ind w:left="576" w:hanging="576"/>
+      </w:pPr>
+      <w:rPr>
+        <w:rFonts w:hint="default"/>
+        <w:sz w:val="32"/>
+      </w:rPr>
+    </w:lvl>
+    <w:lvl w:ilvl="2">
+      <w:start w:val="1"/>
+      <w:numFmt w:val="decimal"/>
+      <w:pStyle w:val="Heading3"/>
+      <w:lvlText w:val="%1.%2.%3"/>
+      <w:lvlJc w:val="left"/>
+      <w:pPr>
+        <w:ind w:left="720" w:hanging="720"/>
+      </w:pPr>
+      <w:rPr>
+        <w:rFonts w:hint="default"/>
+      </w:rPr>
+    </w:lvl>
+    <w:lvl w:ilvl="3">
+      <w:start w:val="1"/>
+      <w:numFmt w:val="decimal"/>
+      <w:pStyle w:val="Heading4"/>
+      <w:lvlText w:val="%1.%2.%3.%4"/>
+      <w:lvlJc w:val="left"/>
+      <w:pPr>
+        <w:ind w:left="864" w:hanging="864"/>
+      </w:pPr>
+      <w:rPr>
+        <w:rFonts w:hint="default"/>
+      </w:rPr>
+    </w:lvl>
+    <w:lvl w:ilvl="4">
+      <w:start w:val="1"/>
+      <w:numFmt w:val="decimal"/>
+      <w:pStyle w:val="Heading5"/>
+      <w:lvlText w:val="%1.%2.%3.%4.%5"/>
+      <w:lvlJc w:val="left"/>
+      <w:pPr>
+        <w:ind w:left="1008" w:hanging="1008"/>
+      </w:pPr>
+      <w:rPr>
+        <w:rFonts w:hint="default"/>
+      </w:rPr>
+    </w:lvl>
+    <w:lvl w:ilvl="5">
+      <w:start w:val="1"/>
+      <w:numFmt w:val="decimal"/>
+      <w:pStyle w:val="Heading6"/>
+      <w:lvlText w:val="%1.%2.%3.%4.%5.%6"/>
+      <w:lvlJc w:val="left"/>
+      <w:pPr>
+        <w:ind w:left="1152" w:hanging="1152"/>
+      </w:pPr>
+      <w:rPr>
+        <w:rFonts w:hint="default"/>
+      </w:rPr>
+    </w:lvl>
+    <w:lvl w:ilvl="6">
+      <w:start w:val="1"/>
+      <w:numFmt w:val="decimal"/>
+      <w:pStyle w:val="Heading7"/>
+      <w:lvlText w:val="%1.%2.%3.%4.%5.%6.%7"/>
+      <w:lvlJc w:val="left"/>
+      <w:pPr>
+        <w:ind w:left="1296" w:hanging="1296"/>
+      </w:pPr>
+      <w:rPr>
+        <w:rFonts w:hint="default"/>
+      </w:rPr>
+    </w:lvl>
+    <w:lvl w:ilvl="7">
+      <w:start w:val="1"/>
+      <w:numFmt w:val="decimal"/>
+      <w:pStyle w:val="Heading8"/>
+      <w:lvlText w:val="%1.%2.%3.%4.%5.%6.%7.%8"/>
+      <w:lvlJc w:val="left"/>
+      <w:pPr>
+        <w:ind w:left="1440" w:hanging="1440"/>
+      </w:pPr>
+      <w:rPr>
+        <w:rFonts w:hint="default"/>
+      </w:rPr>
+    </w:lvl>
+    <w:lvl w:ilvl="8">
+      <w:start w:val="1"/>
+      <w:numFmt w:val="decimal"/>
+      <w:pStyle w:val="Heading9"/>
+      <w:lvlText w:val="%1.%2.%3.%4.%5.%6.%7.%8.%9"/>
+      <w:lvlJc w:val="left"/>
+      <w:pPr>
+        <w:ind w:left="1584" w:hanging="1584"/>
+      </w:pPr>
+      <w:rPr>
+        <w:rFonts w:hint="default"/>
+      </w:rPr>
+    </w:lvl>
+  </w:abstractNum>
+  <w:abstractNum w:abstractNumId="1" w15:restartNumberingAfterBreak="0">
     <w:nsid w:val="397F6C33"/>
     <w:multiLevelType w:val="multilevel"/>
     <w:tmpl w:val="EC38AFD4"/>
@@ -1497,7 +3398,6 @@
     <w:lvl w:ilvl="1">
       <w:start w:val="1"/>
       <w:numFmt w:val="none"/>
-      <w:pStyle w:val="Heading2"/>
       <w:suff w:val="nothing"/>
       <w:lvlText w:val=""/>
       <w:lvlJc w:val="left"/>
@@ -1511,7 +3411,6 @@
     <w:lvl w:ilvl="2">
       <w:start w:val="1"/>
       <w:numFmt w:val="none"/>
-      <w:pStyle w:val="Heading3"/>
       <w:suff w:val="nothing"/>
       <w:lvlText w:val=""/>
       <w:lvlJc w:val="left"/>
@@ -1525,7 +3424,6 @@
     <w:lvl w:ilvl="3">
       <w:start w:val="1"/>
       <w:numFmt w:val="none"/>
-      <w:pStyle w:val="Heading4"/>
       <w:suff w:val="nothing"/>
       <w:lvlText w:val=""/>
       <w:lvlJc w:val="left"/>
@@ -1539,7 +3437,6 @@
     <w:lvl w:ilvl="4">
       <w:start w:val="1"/>
       <w:numFmt w:val="none"/>
-      <w:pStyle w:val="Heading5"/>
       <w:suff w:val="nothing"/>
       <w:lvlText w:val=""/>
       <w:lvlJc w:val="left"/>
@@ -1553,7 +3450,6 @@
     <w:lvl w:ilvl="5">
       <w:start w:val="1"/>
       <w:numFmt w:val="none"/>
-      <w:pStyle w:val="Heading6"/>
       <w:suff w:val="nothing"/>
       <w:lvlText w:val=""/>
       <w:lvlJc w:val="left"/>
@@ -1567,7 +3463,6 @@
     <w:lvl w:ilvl="6">
       <w:start w:val="1"/>
       <w:numFmt w:val="upperLetter"/>
-      <w:pStyle w:val="Heading7"/>
       <w:suff w:val="nothing"/>
       <w:lvlText w:val="Appendix %7 "/>
       <w:lvlJc w:val="left"/>
@@ -1585,7 +3480,6 @@
     <w:lvl w:ilvl="7">
       <w:start w:val="1"/>
       <w:numFmt w:val="none"/>
-      <w:pStyle w:val="Heading8"/>
       <w:suff w:val="nothing"/>
       <w:lvlText w:val=""/>
       <w:lvlJc w:val="left"/>
@@ -1599,7 +3493,6 @@
     <w:lvl w:ilvl="8">
       <w:start w:val="1"/>
       <w:numFmt w:val="none"/>
-      <w:pStyle w:val="Heading9"/>
       <w:suff w:val="nothing"/>
       <w:lvlText w:val=""/>
       <w:lvlJc w:val="left"/>
@@ -1612,7 +3505,43 @@
     </w:lvl>
   </w:abstractNum>
   <w:num w:numId="1">
+    <w:abstractNumId w:val="1"/>
+  </w:num>
+  <w:num w:numId="2">
     <w:abstractNumId w:val="0"/>
+  </w:num>
+  <w:num w:numId="3">
+    <w:abstractNumId w:val="0"/>
+  </w:num>
+  <w:num w:numId="4">
+    <w:abstractNumId w:val="0"/>
+    <w:lvlOverride w:ilvl="0">
+      <w:startOverride w:val="3"/>
+    </w:lvlOverride>
+    <w:lvlOverride w:ilvl="1">
+      <w:startOverride w:val="1"/>
+    </w:lvlOverride>
+    <w:lvlOverride w:ilvl="2">
+      <w:startOverride w:val="1"/>
+    </w:lvlOverride>
+    <w:lvlOverride w:ilvl="3">
+      <w:startOverride w:val="1"/>
+    </w:lvlOverride>
+    <w:lvlOverride w:ilvl="4">
+      <w:startOverride w:val="1"/>
+    </w:lvlOverride>
+    <w:lvlOverride w:ilvl="5">
+      <w:startOverride w:val="1"/>
+    </w:lvlOverride>
+    <w:lvlOverride w:ilvl="6">
+      <w:startOverride w:val="1"/>
+    </w:lvlOverride>
+    <w:lvlOverride w:ilvl="7">
+      <w:startOverride w:val="1"/>
+    </w:lvlOverride>
+    <w:lvlOverride w:ilvl="8">
+      <w:startOverride w:val="1"/>
+    </w:lvlOverride>
   </w:num>
 </w:numbering>
 </file>
@@ -2010,7 +3939,14 @@
   <w:style w:type="paragraph" w:default="1" w:styleId="Normal">
     <w:name w:val="Normal"/>
     <w:qFormat/>
-    <w:rsid w:val="001F258F"/>
+    <w:rsid w:val="003B1C20"/>
+    <w:pPr>
+      <w:spacing w:line="360" w:lineRule="auto"/>
+    </w:pPr>
+    <w:rPr>
+      <w:rFonts w:ascii="Times New Roman" w:hAnsi="Times New Roman" w:cs="Times New Roman"/>
+      <w:sz w:val="24"/>
+    </w:rPr>
   </w:style>
   <w:style w:type="paragraph" w:styleId="Heading1">
     <w:name w:val="heading 1"/>
@@ -2023,11 +3959,14 @@
     <w:pPr>
       <w:keepNext/>
       <w:keepLines/>
+      <w:numPr>
+        <w:numId w:val="3"/>
+      </w:numPr>
       <w:spacing w:before="240" w:after="0"/>
       <w:outlineLvl w:val="0"/>
     </w:pPr>
     <w:rPr>
-      <w:rFonts w:ascii="Times New Roman" w:eastAsiaTheme="majorEastAsia" w:hAnsi="Times New Roman" w:cs="Times New Roman"/>
+      <w:rFonts w:eastAsiaTheme="majorEastAsia"/>
       <w:b/>
       <w:sz w:val="52"/>
       <w:szCs w:val="52"/>
@@ -2047,13 +3986,13 @@
       <w:keepLines/>
       <w:numPr>
         <w:ilvl w:val="1"/>
-        <w:numId w:val="1"/>
+        <w:numId w:val="3"/>
       </w:numPr>
-      <w:spacing w:before="40" w:after="0" w:line="360" w:lineRule="auto"/>
+      <w:spacing w:before="40" w:after="0"/>
       <w:outlineLvl w:val="1"/>
     </w:pPr>
     <w:rPr>
-      <w:rFonts w:ascii="Times New Roman" w:eastAsiaTheme="majorEastAsia" w:hAnsi="Times New Roman" w:cs="Times New Roman"/>
+      <w:rFonts w:eastAsiaTheme="majorEastAsia"/>
       <w:b/>
       <w:sz w:val="32"/>
       <w:szCs w:val="26"/>
@@ -2073,15 +4012,14 @@
       <w:keepLines/>
       <w:numPr>
         <w:ilvl w:val="2"/>
-        <w:numId w:val="1"/>
+        <w:numId w:val="3"/>
       </w:numPr>
-      <w:spacing w:before="40" w:after="0" w:line="360" w:lineRule="auto"/>
+      <w:spacing w:before="40" w:after="0"/>
       <w:outlineLvl w:val="2"/>
     </w:pPr>
     <w:rPr>
-      <w:rFonts w:ascii="Times New Roman" w:eastAsiaTheme="majorEastAsia" w:hAnsi="Times New Roman" w:cs="Times New Roman"/>
+      <w:rFonts w:eastAsiaTheme="majorEastAsia"/>
       <w:b/>
-      <w:sz w:val="24"/>
       <w:szCs w:val="24"/>
     </w:rPr>
   </w:style>
@@ -2100,7 +4038,7 @@
       <w:keepLines/>
       <w:numPr>
         <w:ilvl w:val="3"/>
-        <w:numId w:val="1"/>
+        <w:numId w:val="3"/>
       </w:numPr>
       <w:spacing w:before="40" w:after="0"/>
       <w:outlineLvl w:val="3"/>
@@ -2127,7 +4065,7 @@
       <w:keepLines/>
       <w:numPr>
         <w:ilvl w:val="4"/>
-        <w:numId w:val="1"/>
+        <w:numId w:val="3"/>
       </w:numPr>
       <w:spacing w:before="40" w:after="0"/>
       <w:outlineLvl w:val="4"/>
@@ -2152,7 +4090,7 @@
       <w:keepLines/>
       <w:numPr>
         <w:ilvl w:val="5"/>
-        <w:numId w:val="1"/>
+        <w:numId w:val="3"/>
       </w:numPr>
       <w:spacing w:before="40" w:after="0"/>
       <w:outlineLvl w:val="5"/>
@@ -2176,7 +4114,7 @@
       <w:keepLines/>
       <w:numPr>
         <w:ilvl w:val="6"/>
-        <w:numId w:val="1"/>
+        <w:numId w:val="3"/>
       </w:numPr>
       <w:spacing w:before="40" w:after="0"/>
       <w:outlineLvl w:val="6"/>
@@ -2203,7 +4141,7 @@
       <w:keepLines/>
       <w:numPr>
         <w:ilvl w:val="7"/>
-        <w:numId w:val="1"/>
+        <w:numId w:val="3"/>
       </w:numPr>
       <w:spacing w:before="40" w:after="0"/>
       <w:outlineLvl w:val="7"/>
@@ -2230,7 +4168,7 @@
       <w:keepLines/>
       <w:numPr>
         <w:ilvl w:val="8"/>
-        <w:numId w:val="1"/>
+        <w:numId w:val="3"/>
       </w:numPr>
       <w:spacing w:before="40" w:after="0"/>
       <w:outlineLvl w:val="8"/>
@@ -2471,15 +4409,13 @@
     <w:uiPriority w:val="35"/>
     <w:unhideWhenUsed/>
     <w:qFormat/>
-    <w:rsid w:val="001F258F"/>
+    <w:rsid w:val="000B6062"/>
     <w:pPr>
       <w:spacing w:after="200" w:line="240" w:lineRule="auto"/>
+      <w:jc w:val="center"/>
     </w:pPr>
     <w:rPr>
-      <w:i/>
       <w:iCs/>
-      <w:color w:val="44546A" w:themeColor="text2"/>
-      <w:sz w:val="18"/>
       <w:szCs w:val="18"/>
     </w:rPr>
   </w:style>
@@ -2540,8 +4476,19 @@
       <w:ind w:left="440"/>
     </w:pPr>
     <w:rPr>
-      <w:rFonts w:eastAsiaTheme="minorEastAsia" w:cs="Times New Roman"/>
+      <w:rFonts w:eastAsiaTheme="minorEastAsia"/>
     </w:rPr>
+  </w:style>
+  <w:style w:type="paragraph" w:styleId="TableofFigures">
+    <w:name w:val="table of figures"/>
+    <w:basedOn w:val="Normal"/>
+    <w:next w:val="Normal"/>
+    <w:uiPriority w:val="99"/>
+    <w:unhideWhenUsed/>
+    <w:rsid w:val="00CB3817"/>
+    <w:pPr>
+      <w:spacing w:after="0"/>
+    </w:pPr>
   </w:style>
 </w:styles>
 </file>
@@ -2808,11 +4755,144 @@
 </file>
 
 <file path=customXml/item1.xml><?xml version="1.0" encoding="utf-8"?>
-<b:Sources xmlns:b="http://schemas.openxmlformats.org/officeDocument/2006/bibliography" xmlns="http://schemas.openxmlformats.org/officeDocument/2006/bibliography" SelectedStyle="\IEEE2006OfficeOnline.xsl" StyleName="IEEE" Version="2006"/>
+<b:Sources xmlns:b="http://schemas.openxmlformats.org/officeDocument/2006/bibliography" xmlns="http://schemas.openxmlformats.org/officeDocument/2006/bibliography" SelectedStyle="\IEEE2006OfficeOnline.xsl" StyleName="IEEE" Version="2006">
+  <b:Source>
+    <b:Tag>Tom15</b:Tag>
+    <b:SourceType>InternetSite</b:SourceType>
+    <b:Guid>{1DB7F412-01CC-40FD-A709-77F15D5FA64E}</b:Guid>
+    <b:Title>Why simple websites are scientifically better</b:Title>
+    <b:Year>2015</b:Year>
+    <b:Author>
+      <b:Author>
+        <b:NameList>
+          <b:Person>
+            <b:Last>Walker</b:Last>
+            <b:First>Tommy</b:First>
+          </b:Person>
+        </b:NameList>
+      </b:Author>
+    </b:Author>
+    <b:ProductionCompany>ConversionXL</b:ProductionCompany>
+    <b:YearAccessed>2015</b:YearAccessed>
+    <b:MonthAccessed>July</b:MonthAccessed>
+    <b:URL>http://conversionxl.com/why-simple-websites-are-scientifically-better/</b:URL>
+    <b:RefOrder>1</b:RefOrder>
+  </b:Source>
+  <b:Source>
+    <b:Tag>Jan10</b:Tag>
+    <b:SourceType>InternetSite</b:SourceType>
+    <b:Guid>{2670AC2B-498A-488E-B753-49C5CABB66E7}</b:Guid>
+    <b:Author>
+      <b:Author>
+        <b:NameList>
+          <b:Person>
+            <b:Last>Jovanovic</b:Last>
+            <b:First>Janko</b:First>
+          </b:Person>
+        </b:NameList>
+      </b:Author>
+    </b:Author>
+    <b:Title>Designing User Interfaces For Business Web Applications</b:Title>
+    <b:ProductionCompany>Smashing Magazine</b:ProductionCompany>
+    <b:Year>2010</b:Year>
+    <b:Month>February</b:Month>
+    <b:Day>25</b:Day>
+    <b:YearAccessed>2015</b:YearAccessed>
+    <b:MonthAccessed>07</b:MonthAccessed>
+    <b:URL>http://www.smashingmagazine.com/2010/02/designing-user-interfaces-for-business-web-applications/</b:URL>
+    <b:RefOrder>2</b:RefOrder>
+  </b:Source>
+  <b:Source>
+    <b:Tag>Bor15</b:Tag>
+    <b:SourceType>InternetSite</b:SourceType>
+    <b:Guid>{97687A58-897D-4ACB-BFE9-DFEB35504530}</b:Guid>
+    <b:Author>
+      <b:Author>
+        <b:NameList>
+          <b:Person>
+            <b:Last>Bordo</b:Last>
+            <b:First>Vince</b:First>
+          </b:Person>
+        </b:NameList>
+      </b:Author>
+    </b:Author>
+    <b:Title>Overview of User Acceptance Testing (UAT) for Business Analysts (BAs)</b:Title>
+    <b:ProductionCompany>Developmentor</b:ProductionCompany>
+    <b:YearAccessed>2015</b:YearAccessed>
+    <b:MonthAccessed>July</b:MonthAccessed>
+    <b:URL>https://www.develop.com/useracceptancetests</b:URL>
+    <b:RefOrder>4</b:RefOrder>
+  </b:Source>
+  <b:Source>
+    <b:Tag>Aug05</b:Tag>
+    <b:SourceType>JournalArticle</b:SourceType>
+    <b:Guid>{EB79054A-AFA3-4218-840E-9B5CB35FADCA}</b:Guid>
+    <b:Title>Agile project managment: Steering from the edges</b:Title>
+    <b:Year>2005</b:Year>
+    <b:JournalName>Communications of the ACM</b:JournalName>
+    <b:Pages>85-89</b:Pages>
+    <b:Volume>48</b:Volume>
+    <b:Issue>12</b:Issue>
+    <b:Author>
+      <b:Author>
+        <b:NameList>
+          <b:Person>
+            <b:Last>Augustine</b:Last>
+            <b:First>Sanjiv</b:First>
+          </b:Person>
+          <b:Person>
+            <b:Last>Payne</b:Last>
+            <b:First>Bob</b:First>
+          </b:Person>
+          <b:Person>
+            <b:Last>Sencindiver</b:Last>
+            <b:First>Fred</b:First>
+          </b:Person>
+          <b:Person>
+            <b:Last>Woodcock</b:Last>
+            <b:First>Susan</b:First>
+          </b:Person>
+        </b:NameList>
+      </b:Author>
+    </b:Author>
+    <b:RefOrder>5</b:RefOrder>
+  </b:Source>
+  <b:Source>
+    <b:Tag>Nat06</b:Tag>
+    <b:SourceType>JournalArticle</b:SourceType>
+    <b:Guid>{0B57AAD2-57E2-4E51-85DF-56FC56442E4E}</b:Guid>
+    <b:Author>
+      <b:Author>
+        <b:NameList>
+          <b:Person>
+            <b:Last>Juristo</b:Last>
+            <b:First>Natalie</b:First>
+          </b:Person>
+          <b:Person>
+            <b:Last>Moreno</b:Last>
+            <b:Middle>M</b:Middle>
+            <b:First>Ana</b:First>
+          </b:Person>
+          <b:Person>
+            <b:Last>Strigel</b:Last>
+            <b:First>Wolfgang</b:First>
+          </b:Person>
+        </b:NameList>
+      </b:Author>
+    </b:Author>
+    <b:Title>Software Testing Practices in Industry</b:Title>
+    <b:Year>2006</b:Year>
+    <b:JournalName>IEEE Software</b:JournalName>
+    <b:Pages>19-21</b:Pages>
+    <b:Volume>23</b:Volume>
+    <b:Issue>4</b:Issue>
+    <b:RefOrder>3</b:RefOrder>
+  </b:Source>
+</b:Sources>
 </file>
 
 <file path=customXml/itemProps1.xml><?xml version="1.0" encoding="utf-8"?>
-<ds:datastoreItem xmlns:ds="http://schemas.openxmlformats.org/officeDocument/2006/customXml" ds:itemID="{CD91BC85-B63C-4566-A2DF-298392BA2EBC}">
+<ds:datastoreItem xmlns:ds="http://schemas.openxmlformats.org/officeDocument/2006/customXml" ds:itemID="{B691ED70-9D14-4F10-BB22-7E35F105807E}">
   <ds:schemaRefs>
     <ds:schemaRef ds:uri="http://schemas.openxmlformats.org/officeDocument/2006/bibliography"/>
   </ds:schemaRefs>

</xml_diff>